<commit_message>
Scala Spark Content added
</commit_message>
<xml_diff>
--- a/RDD and Dataframe Operations.docx
+++ b/RDD and Dataframe Operations.docx
@@ -105,23 +105,7 @@
           <w:u w:val="none"/>
           <w:em w:val="none"/>
         </w:rPr>
-        <w:t xml:space="preserve">1) </w:t>
-      </w:r>
-      <w:r>
-        <w:rPr>
-          <w:b/>
-          <w:bCs/>
-          <w:i w:val="false"/>
-          <w:strike w:val="false"/>
-          <w:dstrike w:val="false"/>
-          <w:outline w:val="false"/>
-          <w:shadow w:val="false"/>
-          <w:color w:val="000000"/>
-          <w:sz w:val="24"/>
-          <w:u w:val="none"/>
-          <w:em w:val="none"/>
-        </w:rPr>
-        <w:t>How do we create RDD's in spark ? Define the number of Partitions while defining it ?</w:t>
+        <w:t>1) How do we create RDD's in spark ? Define the number of Partitions while defining it ?</w:t>
       </w:r>
     </w:p>
     <w:p>
@@ -375,23 +359,7 @@
           <w:u w:val="none"/>
           <w:em w:val="none"/>
         </w:rPr>
-        <w:t>r</w:t>
-      </w:r>
-      <w:r>
-        <w:rPr>
-          <w:b w:val="false"/>
-          <w:i w:val="false"/>
-          <w:strike w:val="false"/>
-          <w:dstrike w:val="false"/>
-          <w:outline w:val="false"/>
-          <w:shadow w:val="false"/>
-          <w:color w:val="000000"/>
-          <w:sz w:val="24"/>
-          <w:highlight w:val="lightGray"/>
-          <w:u w:val="none"/>
-          <w:em w:val="none"/>
-        </w:rPr>
-        <w:t>dd = sc.textfile(“/path/of/file”, 4) #4 means no.of partitions</w:t>
+        <w:t>rdd = sc.textfile(“/path/of/file”, 4) #4 means no.of partitions</w:t>
       </w:r>
     </w:p>
     <w:p>
@@ -418,39 +386,7 @@
           <w:u w:val="none"/>
           <w:em w:val="none"/>
         </w:rPr>
-        <w:t>rdd1 = sc.parallelize(range(1,10),</w:t>
-      </w:r>
-      <w:r>
-        <w:rPr>
-          <w:b w:val="false"/>
-          <w:i w:val="false"/>
-          <w:strike w:val="false"/>
-          <w:dstrike w:val="false"/>
-          <w:outline w:val="false"/>
-          <w:shadow w:val="false"/>
-          <w:color w:val="000000"/>
-          <w:sz w:val="24"/>
-          <w:highlight w:val="lightGray"/>
-          <w:u w:val="none"/>
-          <w:em w:val="none"/>
-        </w:rPr>
-        <w:t>4</w:t>
-      </w:r>
-      <w:r>
-        <w:rPr>
-          <w:b w:val="false"/>
-          <w:i w:val="false"/>
-          <w:strike w:val="false"/>
-          <w:dstrike w:val="false"/>
-          <w:outline w:val="false"/>
-          <w:shadow w:val="false"/>
-          <w:color w:val="000000"/>
-          <w:sz w:val="24"/>
-          <w:highlight w:val="lightGray"/>
-          <w:u w:val="none"/>
-          <w:em w:val="none"/>
-        </w:rPr>
-        <w:t>)</w:t>
+        <w:t>rdd1 = sc.parallelize(range(1,10),4)</w:t>
       </w:r>
     </w:p>
     <w:p>
@@ -477,39 +413,7 @@
           <w:u w:val="none"/>
           <w:em w:val="none"/>
         </w:rPr>
-        <w:t>rdd2 = sc.parallelize([(1,"sun"),(2,"moon"),(3,"mercury")],</w:t>
-      </w:r>
-      <w:r>
-        <w:rPr>
-          <w:b w:val="false"/>
-          <w:i w:val="false"/>
-          <w:strike w:val="false"/>
-          <w:dstrike w:val="false"/>
-          <w:outline w:val="false"/>
-          <w:shadow w:val="false"/>
-          <w:color w:val="000000"/>
-          <w:sz w:val="24"/>
-          <w:highlight w:val="lightGray"/>
-          <w:u w:val="none"/>
-          <w:em w:val="none"/>
-        </w:rPr>
-        <w:t>4</w:t>
-      </w:r>
-      <w:r>
-        <w:rPr>
-          <w:b w:val="false"/>
-          <w:i w:val="false"/>
-          <w:strike w:val="false"/>
-          <w:dstrike w:val="false"/>
-          <w:outline w:val="false"/>
-          <w:shadow w:val="false"/>
-          <w:color w:val="000000"/>
-          <w:sz w:val="24"/>
-          <w:highlight w:val="lightGray"/>
-          <w:u w:val="none"/>
-          <w:em w:val="none"/>
-        </w:rPr>
-        <w:t>)</w:t>
+        <w:t>rdd2 = sc.parallelize([(1,"sun"),(2,"moon"),(3,"mercury")],4)</w:t>
       </w:r>
     </w:p>
     <w:p>
@@ -574,39 +478,7 @@
           <w:u w:val="none"/>
           <w:em w:val="none"/>
         </w:rPr>
-        <w:t>r</w:t>
-      </w:r>
-      <w:r>
-        <w:rPr>
-          <w:b w:val="false"/>
-          <w:i w:val="false"/>
-          <w:strike w:val="false"/>
-          <w:dstrike w:val="false"/>
-          <w:outline w:val="false"/>
-          <w:shadow w:val="false"/>
-          <w:color w:val="000000"/>
-          <w:sz w:val="24"/>
-          <w:highlight w:val="lightGray"/>
-          <w:u w:val="none"/>
-          <w:em w:val="none"/>
-        </w:rPr>
-        <w:t>dd.</w:t>
-      </w:r>
-      <w:r>
-        <w:rPr>
-          <w:b w:val="false"/>
-          <w:i w:val="false"/>
-          <w:strike w:val="false"/>
-          <w:dstrike w:val="false"/>
-          <w:outline w:val="false"/>
-          <w:shadow w:val="false"/>
-          <w:color w:val="000000"/>
-          <w:sz w:val="24"/>
-          <w:highlight w:val="lightGray"/>
-          <w:u w:val="none"/>
-          <w:em w:val="none"/>
-        </w:rPr>
-        <w:t>getNumPartitions() #will return 4 as we mentioned above</w:t>
+        <w:t>rdd.getNumPartitions() #will return 4 as we mentioned above</w:t>
       </w:r>
     </w:p>
     <w:p>
@@ -633,23 +505,7 @@
           <w:u w:val="none"/>
           <w:em w:val="none"/>
         </w:rPr>
-        <w:t>r</w:t>
-      </w:r>
-      <w:r>
-        <w:rPr>
-          <w:b w:val="false"/>
-          <w:i w:val="false"/>
-          <w:strike w:val="false"/>
-          <w:dstrike w:val="false"/>
-          <w:outline w:val="false"/>
-          <w:shadow w:val="false"/>
-          <w:color w:val="000000"/>
-          <w:sz w:val="24"/>
-          <w:highlight w:val="lightGray"/>
-          <w:u w:val="none"/>
-          <w:em w:val="none"/>
-        </w:rPr>
-        <w:t>dd1.collect()</w:t>
+        <w:t>rdd1.collect()</w:t>
       </w:r>
     </w:p>
     <w:p>
@@ -716,23 +572,7 @@
           <w:u w:val="none"/>
           <w:em w:val="none"/>
         </w:rPr>
-        <w:t xml:space="preserve">2) </w:t>
-      </w:r>
-      <w:r>
-        <w:rPr>
-          <w:b/>
-          <w:bCs/>
-          <w:i w:val="false"/>
-          <w:strike w:val="false"/>
-          <w:dstrike w:val="false"/>
-          <w:outline w:val="false"/>
-          <w:shadow w:val="false"/>
-          <w:color w:val="000000"/>
-          <w:sz w:val="24"/>
-          <w:u w:val="none"/>
-          <w:em w:val="none"/>
-        </w:rPr>
-        <w:t>How do we create a dataframe in Spark?</w:t>
+        <w:t>2) How do we create a dataframe in Spark?</w:t>
       </w:r>
     </w:p>
     <w:p>
@@ -1019,22 +859,7 @@
           <w:u w:val="none"/>
           <w:em w:val="none"/>
         </w:rPr>
-        <w:t>2.</w:t>
-      </w:r>
-      <w:r>
-        <w:rPr>
-          <w:b w:val="false"/>
-          <w:i w:val="false"/>
-          <w:strike w:val="false"/>
-          <w:dstrike w:val="false"/>
-          <w:outline w:val="false"/>
-          <w:shadow w:val="false"/>
-          <w:color w:val="000000"/>
-          <w:sz w:val="24"/>
-          <w:u w:val="none"/>
-          <w:em w:val="none"/>
-        </w:rPr>
-        <w:t>2)</w:t>
+        <w:t>2.2)</w:t>
       </w:r>
     </w:p>
     <w:p>
@@ -1061,39 +886,7 @@
           <w:u w:val="none"/>
           <w:em w:val="none"/>
         </w:rPr>
-        <w:t xml:space="preserve">depRDD = sc.textFile("dept.txt", </w:t>
-      </w:r>
-      <w:r>
-        <w:rPr>
-          <w:b w:val="false"/>
-          <w:i w:val="false"/>
-          <w:strike w:val="false"/>
-          <w:dstrike w:val="false"/>
-          <w:outline w:val="false"/>
-          <w:shadow w:val="false"/>
-          <w:color w:val="000000"/>
-          <w:sz w:val="24"/>
-          <w:highlight w:val="lightGray"/>
-          <w:u w:val="none"/>
-          <w:em w:val="none"/>
-        </w:rPr>
-        <w:t>4</w:t>
-      </w:r>
-      <w:r>
-        <w:rPr>
-          <w:b w:val="false"/>
-          <w:i w:val="false"/>
-          <w:strike w:val="false"/>
-          <w:dstrike w:val="false"/>
-          <w:outline w:val="false"/>
-          <w:shadow w:val="false"/>
-          <w:color w:val="000000"/>
-          <w:sz w:val="24"/>
-          <w:highlight w:val="lightGray"/>
-          <w:u w:val="none"/>
-          <w:em w:val="none"/>
-        </w:rPr>
-        <w:t>)</w:t>
+        <w:t>depRDD = sc.textFile("dept.txt", 4)</w:t>
       </w:r>
     </w:p>
     <w:p>
@@ -1271,22 +1064,7 @@
           <w:u w:val="none"/>
           <w:em w:val="none"/>
         </w:rPr>
-        <w:t>2.</w:t>
-      </w:r>
-      <w:r>
-        <w:rPr>
-          <w:b w:val="false"/>
-          <w:i w:val="false"/>
-          <w:strike w:val="false"/>
-          <w:dstrike w:val="false"/>
-          <w:outline w:val="false"/>
-          <w:shadow w:val="false"/>
-          <w:color w:val="000000"/>
-          <w:sz w:val="24"/>
-          <w:u w:val="none"/>
-          <w:em w:val="none"/>
-        </w:rPr>
-        <w:t>3) After v.2.0</w:t>
+        <w:t>2.3) After v.2.0</w:t>
       </w:r>
     </w:p>
     <w:p>
@@ -2187,22 +1965,7 @@
           <w:u w:val="none"/>
           <w:em w:val="none"/>
         </w:rPr>
-        <w:t>emp.withColumn(“EMPNO”,  to_date('HIREDATE')).withColumn("SAL", empDF.SAL.</w:t>
-      </w:r>
-      <w:r>
-        <w:rPr>
-          <w:b w:val="false"/>
-          <w:i w:val="false"/>
-          <w:strike w:val="false"/>
-          <w:dstrike w:val="false"/>
-          <w:outline w:val="false"/>
-          <w:shadow w:val="false"/>
-          <w:color w:val="000000"/>
-          <w:sz w:val="24"/>
-          <w:u w:val="none"/>
-          <w:em w:val="none"/>
-        </w:rPr>
-        <w:t>cast(“double”))</w:t>
+        <w:t>emp.withColumn(“EMPNO”,  to_date('HIREDATE')).withColumn("SAL", empDF.SAL.cast(“double”))</w:t>
       </w:r>
     </w:p>
     <w:p>
@@ -2650,6 +2413,15 @@
     <w:p>
       <w:pPr>
         <w:pStyle w:val="PreformattedText"/>
+        <w:rPr/>
+      </w:pPr>
+      <w:r>
+        <w:rPr/>
+      </w:r>
+    </w:p>
+    <w:p>
+      <w:pPr>
+        <w:pStyle w:val="PreformattedText"/>
         <w:rPr>
           <w:rStyle w:val="SourceText"/>
           <w:rFonts w:ascii="Liberation Serif" w:hAnsi="Liberation Serif"/>
@@ -2674,18 +2446,7 @@
       <w:r>
         <w:rPr>
           <w:rFonts w:ascii="Liberation Serif" w:hAnsi="Liberation Serif"/>
-        </w:rPr>
-      </w:r>
-    </w:p>
-    <w:p>
-      <w:pPr>
-        <w:pStyle w:val="PreformattedText"/>
-        <w:rPr>
-          <w:rStyle w:val="SourceText"/>
-          <w:rFonts w:ascii="Liberation Serif" w:hAnsi="Liberation Serif"/>
-          <w:b w:val="false"/>
-          <w:b w:val="false"/>
-          <w:i w:val="false"/>
+          <w:b w:val="false"/>
           <w:i w:val="false"/>
           <w:caps w:val="false"/>
           <w:smallCaps w:val="false"/>
@@ -2700,11 +2461,6 @@
           <w:u w:val="none"/>
           <w:em w:val="none"/>
         </w:rPr>
-      </w:pPr>
-      <w:r>
-        <w:rPr>
-          <w:rFonts w:ascii="Liberation Serif" w:hAnsi="Liberation Serif"/>
-        </w:rPr>
       </w:r>
     </w:p>
     <w:p>
@@ -2761,19 +2517,7 @@
         </w:rPr>
       </w:pPr>
       <w:r>
-        <w:rPr/>
-      </w:r>
-    </w:p>
-    <w:p>
-      <w:pPr>
-        <w:pStyle w:val="Normal"/>
-        <w:rPr>
-          <w:rFonts w:ascii="Liberation Serif" w:hAnsi="Liberation Serif"/>
-        </w:rPr>
-      </w:pPr>
-      <w:r>
-        <w:rPr>
-          <w:rStyle w:val="SourceText"/>
+        <w:rPr>
           <w:b w:val="false"/>
           <w:i w:val="false"/>
           <w:caps w:val="false"/>
@@ -2789,6 +2533,33 @@
           <w:u w:val="none"/>
           <w:em w:val="none"/>
         </w:rPr>
+      </w:r>
+    </w:p>
+    <w:p>
+      <w:pPr>
+        <w:pStyle w:val="Normal"/>
+        <w:rPr>
+          <w:rFonts w:ascii="Liberation Serif" w:hAnsi="Liberation Serif"/>
+        </w:rPr>
+      </w:pPr>
+      <w:r>
+        <w:rPr>
+          <w:rStyle w:val="SourceText"/>
+          <w:b w:val="false"/>
+          <w:i w:val="false"/>
+          <w:caps w:val="false"/>
+          <w:smallCaps w:val="false"/>
+          <w:strike w:val="false"/>
+          <w:dstrike w:val="false"/>
+          <w:outline w:val="false"/>
+          <w:shadow w:val="false"/>
+          <w:color w:val="242729"/>
+          <w:spacing w:val="0"/>
+          <w:sz w:val="20"/>
+          <w:highlight w:val="white"/>
+          <w:u w:val="none"/>
+          <w:em w:val="none"/>
+        </w:rPr>
         <w:t>emp.groupBy("DEPTNO").agg(sum(when(col("COMM").isNull(),col("SAL")).otherwise(col("SAL")+col("COMM")))).show()</w:t>
       </w:r>
     </w:p>
@@ -3736,37 +3507,7 @@
           <w:u w:val="none"/>
           <w:em w:val="none"/>
         </w:rPr>
-        <w:t xml:space="preserve">emp.filter((col("SAL") == allenSAL) </w:t>
-      </w:r>
-      <w:r>
-        <w:rPr>
-          <w:b w:val="false"/>
-          <w:i w:val="false"/>
-          <w:strike w:val="false"/>
-          <w:dstrike w:val="false"/>
-          <w:outline w:val="false"/>
-          <w:shadow w:val="false"/>
-          <w:color w:val="000000"/>
-          <w:sz w:val="24"/>
-          <w:u w:val="none"/>
-          <w:em w:val="none"/>
-        </w:rPr>
-        <w:t>&amp;</w:t>
-      </w:r>
-      <w:r>
-        <w:rPr>
-          <w:b w:val="false"/>
-          <w:i w:val="false"/>
-          <w:strike w:val="false"/>
-          <w:dstrike w:val="false"/>
-          <w:outline w:val="false"/>
-          <w:shadow w:val="false"/>
-          <w:color w:val="000000"/>
-          <w:sz w:val="24"/>
-          <w:u w:val="none"/>
-          <w:em w:val="none"/>
-        </w:rPr>
-        <w:t xml:space="preserve"> (col("JOB") == allenJOB)).show()</w:t>
+        <w:t>emp.filter((col("SAL") == allenSAL) &amp; (col("JOB") == allenJOB)).show()</w:t>
       </w:r>
     </w:p>
     <w:p>
@@ -4098,21 +3839,7 @@
     <w:p>
       <w:pPr>
         <w:pStyle w:val="Normal"/>
-        <w:rPr>
-          <w:rFonts w:ascii="Liberation Serif" w:hAnsi="Liberation Serif"/>
-          <w:b w:val="false"/>
-          <w:b w:val="false"/>
-          <w:i w:val="false"/>
-          <w:i w:val="false"/>
-          <w:strike w:val="false"/>
-          <w:dstrike w:val="false"/>
-          <w:outline w:val="false"/>
-          <w:shadow w:val="false"/>
-          <w:color w:val="000000"/>
-          <w:sz w:val="24"/>
-          <w:u w:val="none"/>
-          <w:em w:val="none"/>
-        </w:rPr>
+        <w:rPr/>
       </w:pPr>
       <w:r>
         <w:rPr>
@@ -4402,7 +4129,22 @@
           <w:u w:val="none"/>
           <w:em w:val="none"/>
         </w:rPr>
-        <w:t>netpay_udf = netpay</w:t>
+        <w:t xml:space="preserve">netpay_udf = </w:t>
+      </w:r>
+      <w:r>
+        <w:rPr>
+          <w:b w:val="false"/>
+          <w:i w:val="false"/>
+          <w:strike w:val="false"/>
+          <w:dstrike w:val="false"/>
+          <w:outline w:val="false"/>
+          <w:shadow w:val="false"/>
+          <w:color w:val="000000"/>
+          <w:sz w:val="24"/>
+          <w:u w:val="none"/>
+          <w:em w:val="none"/>
+        </w:rPr>
+        <w:t>netpay</w:t>
       </w:r>
     </w:p>
     <w:p>
@@ -4544,7 +4286,39 @@
           <w:u w:val="none"/>
           <w:em w:val="none"/>
         </w:rPr>
-        <w:t>Other Fuctionality like : lit(), collectAsMap(), collectAsList()</w:t>
+        <w:t xml:space="preserve">Other Fuctionality like : lit(), </w:t>
+      </w:r>
+      <w:r>
+        <w:rPr>
+          <w:b/>
+          <w:bCs/>
+          <w:i w:val="false"/>
+          <w:strike w:val="false"/>
+          <w:dstrike w:val="false"/>
+          <w:outline w:val="false"/>
+          <w:shadow w:val="false"/>
+          <w:color w:val="000000"/>
+          <w:sz w:val="24"/>
+          <w:u w:val="none"/>
+          <w:em w:val="none"/>
+        </w:rPr>
+        <w:t xml:space="preserve">head(), </w:t>
+      </w:r>
+      <w:r>
+        <w:rPr>
+          <w:b/>
+          <w:bCs/>
+          <w:i w:val="false"/>
+          <w:strike w:val="false"/>
+          <w:dstrike w:val="false"/>
+          <w:outline w:val="false"/>
+          <w:shadow w:val="false"/>
+          <w:color w:val="000000"/>
+          <w:sz w:val="24"/>
+          <w:u w:val="none"/>
+          <w:em w:val="none"/>
+        </w:rPr>
+        <w:t>collectAsMap(), collectAsList()</w:t>
       </w:r>
     </w:p>
     <w:p>
@@ -4793,21 +4567,7 @@
     <w:p>
       <w:pPr>
         <w:pStyle w:val="Normal"/>
-        <w:rPr>
-          <w:rFonts w:ascii="Liberation Serif" w:hAnsi="Liberation Serif"/>
-          <w:b w:val="false"/>
-          <w:b w:val="false"/>
-          <w:i w:val="false"/>
-          <w:i w:val="false"/>
-          <w:strike w:val="false"/>
-          <w:dstrike w:val="false"/>
-          <w:outline w:val="false"/>
-          <w:shadow w:val="false"/>
-          <w:color w:val="000000"/>
-          <w:sz w:val="24"/>
-          <w:u w:val="none"/>
-          <w:em w:val="none"/>
-        </w:rPr>
+        <w:rPr/>
       </w:pPr>
       <w:r>
         <w:rPr>
@@ -4845,6 +4605,72 @@
         </w:rPr>
       </w:pPr>
       <w:r>
+        <w:rPr/>
+      </w:r>
+    </w:p>
+    <w:p>
+      <w:pPr>
+        <w:pStyle w:val="Normal"/>
+        <w:rPr/>
+      </w:pPr>
+      <w:r>
+        <w:rPr>
+          <w:b/>
+          <w:bCs/>
+          <w:i w:val="false"/>
+          <w:strike w:val="false"/>
+          <w:dstrike w:val="false"/>
+          <w:outline w:val="false"/>
+          <w:shadow w:val="false"/>
+          <w:color w:val="000000"/>
+          <w:sz w:val="24"/>
+          <w:u w:val="none"/>
+          <w:em w:val="none"/>
+        </w:rPr>
+        <w:t>head(): # below will return single integer value of empno of name blake</w:t>
+      </w:r>
+    </w:p>
+    <w:p>
+      <w:pPr>
+        <w:pStyle w:val="Normal"/>
+        <w:rPr/>
+      </w:pPr>
+      <w:r>
+        <w:rPr>
+          <w:b w:val="false"/>
+          <w:i w:val="false"/>
+          <w:strike w:val="false"/>
+          <w:dstrike w:val="false"/>
+          <w:outline w:val="false"/>
+          <w:shadow w:val="false"/>
+          <w:color w:val="000000"/>
+          <w:sz w:val="24"/>
+          <w:u w:val="none"/>
+          <w:em w:val="none"/>
+        </w:rPr>
+        <w:t>blakeID = emp.filter('ENAME = "BLAKE"').select("EMPNO").head()[0]</w:t>
+      </w:r>
+    </w:p>
+    <w:p>
+      <w:pPr>
+        <w:pStyle w:val="Normal"/>
+        <w:rPr>
+          <w:rFonts w:ascii="Liberation Serif" w:hAnsi="Liberation Serif"/>
+          <w:b w:val="false"/>
+          <w:b w:val="false"/>
+          <w:i w:val="false"/>
+          <w:i w:val="false"/>
+          <w:strike w:val="false"/>
+          <w:dstrike w:val="false"/>
+          <w:outline w:val="false"/>
+          <w:shadow w:val="false"/>
+          <w:color w:val="000000"/>
+          <w:sz w:val="24"/>
+          <w:u w:val="none"/>
+          <w:em w:val="none"/>
+        </w:rPr>
+      </w:pPr>
+      <w:r>
         <w:rPr>
           <w:b w:val="false"/>
           <w:i w:val="false"/>
@@ -4956,23 +4782,7 @@
           <w:u w:val="none"/>
           <w:em w:val="none"/>
         </w:rPr>
-        <w:t>collect</w:t>
-      </w:r>
-      <w:r>
-        <w:rPr>
-          <w:b/>
-          <w:bCs/>
-          <w:i w:val="false"/>
-          <w:strike w:val="false"/>
-          <w:dstrike w:val="false"/>
-          <w:outline w:val="false"/>
-          <w:shadow w:val="false"/>
-          <w:color w:val="000000"/>
-          <w:sz w:val="24"/>
-          <w:u w:val="none"/>
-          <w:em w:val="none"/>
-        </w:rPr>
-        <w:t>AsMap()</w:t>
+        <w:t>collectAsMap()</w:t>
       </w:r>
     </w:p>
     <w:p>
@@ -5131,39 +4941,7 @@
           <w:u w:val="none"/>
           <w:em w:val="none"/>
         </w:rPr>
-        <w:t>a = sc.parallelize([(1,"sun"),(2,"moon"),(</w:t>
-      </w:r>
-      <w:r>
-        <w:rPr>
-          <w:b w:val="false"/>
-          <w:bCs w:val="false"/>
-          <w:i w:val="false"/>
-          <w:strike w:val="false"/>
-          <w:dstrike w:val="false"/>
-          <w:outline w:val="false"/>
-          <w:shadow w:val="false"/>
-          <w:color w:val="000000"/>
-          <w:sz w:val="24"/>
-          <w:u w:val="none"/>
-          <w:em w:val="none"/>
-        </w:rPr>
-        <w:t>3</w:t>
-      </w:r>
-      <w:r>
-        <w:rPr>
-          <w:b w:val="false"/>
-          <w:bCs w:val="false"/>
-          <w:i w:val="false"/>
-          <w:strike w:val="false"/>
-          <w:dstrike w:val="false"/>
-          <w:outline w:val="false"/>
-          <w:shadow w:val="false"/>
-          <w:color w:val="000000"/>
-          <w:sz w:val="24"/>
-          <w:u w:val="none"/>
-          <w:em w:val="none"/>
-        </w:rPr>
-        <w:t>,"mercury")])</w:t>
+        <w:t>a = sc.parallelize([(1,"sun"),(2,"moon"),(3,"mercury")])</w:t>
       </w:r>
     </w:p>
     <w:p>
@@ -5745,8 +5523,7 @@
       <w:pPr>
         <w:pStyle w:val="PreformattedText"/>
         <w:widowControl/>
-        <w:pBdr/>
-        <w:shd w:fill="EFF0F1" w:val="clear"/>
+        <w:shd w:val="clear" w:fill="EFF0F1"/>
         <w:spacing w:before="0" w:after="0"/>
         <w:ind w:left="0" w:right="0" w:hanging="0"/>
         <w:jc w:val="left"/>
@@ -5885,51 +5662,14 @@
           <w:u w:val="none"/>
           <w:em w:val="none"/>
         </w:rPr>
-        <w:t xml:space="preserve">In Spark 2.0+ you can use </w:t>
-      </w:r>
-      <w:r>
-        <w:rPr>
-          <w:b w:val="false"/>
-          <w:i w:val="false"/>
-          <w:caps w:val="false"/>
-          <w:smallCaps w:val="false"/>
-          <w:strike w:val="false"/>
-          <w:dstrike w:val="false"/>
-          <w:outline w:val="false"/>
-          <w:shadow w:val="false"/>
-          <w:color w:val="242729"/>
-          <w:spacing w:val="0"/>
-          <w:sz w:val="23"/>
-          <w:u w:val="none"/>
-          <w:em w:val="none"/>
-        </w:rPr>
-        <w:t xml:space="preserve">csv </w:t>
-      </w:r>
-      <w:r>
-        <w:rPr>
-          <w:b w:val="false"/>
-          <w:i w:val="false"/>
-          <w:caps w:val="false"/>
-          <w:smallCaps w:val="false"/>
-          <w:strike w:val="false"/>
-          <w:dstrike w:val="false"/>
-          <w:outline w:val="false"/>
-          <w:shadow w:val="false"/>
-          <w:color w:val="242729"/>
-          <w:spacing w:val="0"/>
-          <w:sz w:val="23"/>
-          <w:u w:val="none"/>
-          <w:em w:val="none"/>
-        </w:rPr>
-        <w:t>data source directly:</w:t>
+        <w:t>In Spark 2.0+ you can use csv data source directly:</w:t>
       </w:r>
     </w:p>
     <w:p>
       <w:pPr>
         <w:pStyle w:val="PreformattedText"/>
         <w:widowControl/>
-        <w:pBdr/>
-        <w:shd w:fill="EFF0F1" w:val="clear"/>
+        <w:shd w:val="clear" w:fill="EFF0F1"/>
         <w:spacing w:before="0" w:after="0"/>
         <w:ind w:left="0" w:right="0" w:hanging="0"/>
         <w:jc w:val="left"/>
@@ -6159,22 +5899,7 @@
     <w:p>
       <w:pPr>
         <w:pStyle w:val="Normal"/>
-        <w:rPr>
-          <w:rFonts w:ascii="Liberation Serif" w:hAnsi="Liberation Serif"/>
-          <w:b/>
-          <w:b/>
-          <w:bCs/>
-          <w:i w:val="false"/>
-          <w:i w:val="false"/>
-          <w:strike w:val="false"/>
-          <w:dstrike w:val="false"/>
-          <w:outline w:val="false"/>
-          <w:shadow w:val="false"/>
-          <w:color w:val="000000"/>
-          <w:sz w:val="24"/>
-          <w:u w:val="none"/>
-          <w:em w:val="none"/>
-        </w:rPr>
+        <w:rPr/>
       </w:pPr>
       <w:r>
         <w:rPr>
@@ -6192,107 +5917,94 @@
         </w:rPr>
         <w:t>Three Major types of join we are using, inner, left, right</w:t>
       </w:r>
-    </w:p>
-    <w:p>
-      <w:pPr>
-        <w:pStyle w:val="Normal"/>
-        <w:rPr>
-          <w:rFonts w:ascii="Liberation Serif" w:hAnsi="Liberation Serif"/>
-          <w:b w:val="false"/>
-          <w:b w:val="false"/>
-          <w:i w:val="false"/>
-          <w:i w:val="false"/>
-          <w:strike w:val="false"/>
-          <w:dstrike w:val="false"/>
-          <w:outline w:val="false"/>
-          <w:shadow w:val="false"/>
-          <w:color w:val="000000"/>
-          <w:sz w:val="24"/>
-          <w:u w:val="none"/>
-          <w:em w:val="none"/>
-        </w:rPr>
-      </w:pPr>
-      <w:r>
-        <w:rPr>
-          <w:b w:val="false"/>
-          <w:i w:val="false"/>
-          <w:strike w:val="false"/>
-          <w:dstrike w:val="false"/>
-          <w:outline w:val="false"/>
-          <w:shadow w:val="false"/>
-          <w:color w:val="000000"/>
-          <w:sz w:val="24"/>
-          <w:u w:val="none"/>
-          <w:em w:val="none"/>
-        </w:rPr>
-      </w:r>
-    </w:p>
-    <w:p>
-      <w:pPr>
-        <w:pStyle w:val="Normal"/>
-        <w:rPr>
-          <w:rFonts w:ascii="Liberation Serif" w:hAnsi="Liberation Serif"/>
-        </w:rPr>
-      </w:pPr>
-      <w:r>
-        <w:rPr>
-          <w:b w:val="false"/>
-          <w:i w:val="false"/>
-          <w:strike w:val="false"/>
-          <w:dstrike w:val="false"/>
-          <w:outline w:val="false"/>
-          <w:shadow w:val="false"/>
-          <w:color w:val="000000"/>
-          <w:sz w:val="24"/>
-          <w:u w:val="none"/>
-          <w:em w:val="none"/>
-        </w:rPr>
-        <w:t xml:space="preserve">The below </w:t>
-      </w:r>
-      <w:r>
-        <w:rPr>
-          <w:b w:val="false"/>
-          <w:i w:val="false"/>
-          <w:strike w:val="false"/>
-          <w:dstrike w:val="false"/>
-          <w:outline w:val="false"/>
-          <w:shadow w:val="false"/>
-          <w:color w:val="000000"/>
-          <w:sz w:val="24"/>
-          <w:u w:val="none"/>
-          <w:em w:val="none"/>
-        </w:rPr>
-        <w:t>DF</w:t>
-      </w:r>
-      <w:r>
-        <w:rPr>
-          <w:b w:val="false"/>
-          <w:i w:val="false"/>
-          <w:strike w:val="false"/>
-          <w:dstrike w:val="false"/>
-          <w:outline w:val="false"/>
-          <w:shadow w:val="false"/>
-          <w:color w:val="000000"/>
-          <w:sz w:val="24"/>
-          <w:u w:val="none"/>
-          <w:em w:val="none"/>
-        </w:rPr>
-        <w:t xml:space="preserve"> joins three tables with condition value also by primary key value using inner </w:t>
-      </w:r>
-      <w:r>
-        <w:rPr>
-          <w:b w:val="false"/>
-          <w:i w:val="false"/>
-          <w:strike w:val="false"/>
-          <w:dstrike w:val="false"/>
-          <w:outline w:val="false"/>
-          <w:shadow w:val="false"/>
-          <w:color w:val="000000"/>
-          <w:sz w:val="24"/>
-          <w:u w:val="none"/>
-          <w:em w:val="none"/>
-        </w:rPr>
-        <w:t>join.</w:t>
+      <w:r>
+        <w:rPr>
+          <w:b/>
+          <w:bCs/>
+          <w:i w:val="false"/>
+          <w:strike w:val="false"/>
+          <w:dstrike w:val="false"/>
+          <w:outline w:val="false"/>
+          <w:shadow w:val="false"/>
+          <w:color w:val="000000"/>
+          <w:sz w:val="24"/>
+          <w:u w:val="none"/>
+          <w:em w:val="none"/>
+        </w:rPr>
+        <w:t xml:space="preserve">, </w:t>
+      </w:r>
+      <w:r>
+        <w:rPr>
+          <w:b/>
+          <w:bCs/>
+          <w:i w:val="false"/>
+          <w:strike w:val="false"/>
+          <w:dstrike w:val="false"/>
+          <w:outline w:val="false"/>
+          <w:shadow w:val="false"/>
+          <w:color w:val="000000"/>
+          <w:sz w:val="24"/>
+          <w:u w:val="none"/>
+          <w:em w:val="none"/>
+        </w:rPr>
+        <w:t>self</w:t>
+      </w:r>
+    </w:p>
+    <w:p>
+      <w:pPr>
+        <w:pStyle w:val="Normal"/>
+        <w:rPr>
+          <w:rFonts w:ascii="Liberation Serif" w:hAnsi="Liberation Serif"/>
+          <w:b w:val="false"/>
+          <w:b w:val="false"/>
+          <w:i w:val="false"/>
+          <w:i w:val="false"/>
+          <w:strike w:val="false"/>
+          <w:dstrike w:val="false"/>
+          <w:outline w:val="false"/>
+          <w:shadow w:val="false"/>
+          <w:color w:val="000000"/>
+          <w:sz w:val="24"/>
+          <w:u w:val="none"/>
+          <w:em w:val="none"/>
+        </w:rPr>
+      </w:pPr>
+      <w:r>
+        <w:rPr>
+          <w:b w:val="false"/>
+          <w:i w:val="false"/>
+          <w:strike w:val="false"/>
+          <w:dstrike w:val="false"/>
+          <w:outline w:val="false"/>
+          <w:shadow w:val="false"/>
+          <w:color w:val="000000"/>
+          <w:sz w:val="24"/>
+          <w:u w:val="none"/>
+          <w:em w:val="none"/>
+        </w:rPr>
+      </w:r>
+    </w:p>
+    <w:p>
+      <w:pPr>
+        <w:pStyle w:val="Normal"/>
+        <w:rPr>
+          <w:rFonts w:ascii="Liberation Serif" w:hAnsi="Liberation Serif"/>
+        </w:rPr>
+      </w:pPr>
+      <w:r>
+        <w:rPr>
+          <w:b w:val="false"/>
+          <w:i w:val="false"/>
+          <w:strike w:val="false"/>
+          <w:dstrike w:val="false"/>
+          <w:outline w:val="false"/>
+          <w:shadow w:val="false"/>
+          <w:color w:val="000000"/>
+          <w:sz w:val="24"/>
+          <w:u w:val="none"/>
+          <w:em w:val="none"/>
+        </w:rPr>
+        <w:t>The below DF joins three tables with condition value also by primary key value using inner join.</w:t>
       </w:r>
     </w:p>
     <w:p>
@@ -6367,21 +6079,7 @@
     <w:p>
       <w:pPr>
         <w:pStyle w:val="Normal"/>
-        <w:rPr>
-          <w:rFonts w:ascii="Liberation Serif" w:hAnsi="Liberation Serif"/>
-          <w:b w:val="false"/>
-          <w:b w:val="false"/>
-          <w:i w:val="false"/>
-          <w:i w:val="false"/>
-          <w:strike w:val="false"/>
-          <w:dstrike w:val="false"/>
-          <w:outline w:val="false"/>
-          <w:shadow w:val="false"/>
-          <w:color w:val="000000"/>
-          <w:sz w:val="24"/>
-          <w:u w:val="none"/>
-          <w:em w:val="none"/>
-        </w:rPr>
+        <w:rPr/>
       </w:pPr>
       <w:r>
         <w:rPr>
@@ -6451,21 +6149,7 @@
     <w:p>
       <w:pPr>
         <w:pStyle w:val="Normal"/>
-        <w:rPr>
-          <w:rFonts w:ascii="Liberation Serif" w:hAnsi="Liberation Serif"/>
-          <w:b w:val="false"/>
-          <w:b w:val="false"/>
-          <w:i w:val="false"/>
-          <w:i w:val="false"/>
-          <w:strike w:val="false"/>
-          <w:dstrike w:val="false"/>
-          <w:outline w:val="false"/>
-          <w:shadow w:val="false"/>
-          <w:color w:val="000000"/>
-          <w:sz w:val="24"/>
-          <w:u w:val="none"/>
-          <w:em w:val="none"/>
-        </w:rPr>
+        <w:rPr/>
       </w:pPr>
       <w:r>
         <w:rPr>
@@ -6503,6 +6187,50 @@
         </w:rPr>
       </w:pPr>
       <w:r>
+        <w:rPr/>
+      </w:r>
+    </w:p>
+    <w:p>
+      <w:pPr>
+        <w:pStyle w:val="Normal"/>
+        <w:rPr/>
+      </w:pPr>
+      <w:r>
+        <w:rPr>
+          <w:b w:val="false"/>
+          <w:i w:val="false"/>
+          <w:strike w:val="false"/>
+          <w:dstrike w:val="false"/>
+          <w:outline w:val="false"/>
+          <w:shadow w:val="false"/>
+          <w:color w:val="000000"/>
+          <w:sz w:val="24"/>
+          <w:u w:val="none"/>
+          <w:em w:val="none"/>
+        </w:rPr>
+        <w:t>emp.alias("e").join(emp.alias("m"), [col("e.MGR") == col("m.EMPNO"), col("e.SAL") &gt; col("m.SAL")], "inner").show()</w:t>
+      </w:r>
+    </w:p>
+    <w:p>
+      <w:pPr>
+        <w:pStyle w:val="Normal"/>
+        <w:rPr>
+          <w:rFonts w:ascii="Liberation Serif" w:hAnsi="Liberation Serif"/>
+          <w:b w:val="false"/>
+          <w:b w:val="false"/>
+          <w:i w:val="false"/>
+          <w:i w:val="false"/>
+          <w:strike w:val="false"/>
+          <w:dstrike w:val="false"/>
+          <w:outline w:val="false"/>
+          <w:shadow w:val="false"/>
+          <w:color w:val="000000"/>
+          <w:sz w:val="24"/>
+          <w:u w:val="none"/>
+          <w:em w:val="none"/>
+        </w:rPr>
+      </w:pPr>
+      <w:r>
         <w:rPr>
           <w:b w:val="false"/>
           <w:i w:val="false"/>
@@ -6666,9 +6394,7 @@
     <w:p>
       <w:pPr>
         <w:pStyle w:val="Normal"/>
-        <w:rPr>
-          <w:rFonts w:ascii="Liberation Serif" w:hAnsi="Liberation Serif"/>
-        </w:rPr>
+        <w:rPr/>
       </w:pPr>
       <w:r>
         <w:rPr>
@@ -6699,49 +6425,77 @@
           <w:u w:val="none"/>
           <w:em w:val="none"/>
         </w:rPr>
-        <w:t>(): coalesce with help us to decrease the number of partition with partial shuffle. It is always go with coalesce for reduce the no.of partitions</w:t>
-      </w:r>
-    </w:p>
-    <w:p>
-      <w:pPr>
-        <w:pStyle w:val="Normal"/>
-        <w:rPr>
-          <w:rFonts w:ascii="Liberation Serif" w:hAnsi="Liberation Serif"/>
-          <w:b w:val="false"/>
-          <w:b w:val="false"/>
-          <w:i w:val="false"/>
-          <w:i w:val="false"/>
-          <w:strike w:val="false"/>
-          <w:dstrike w:val="false"/>
-          <w:outline w:val="false"/>
-          <w:shadow w:val="false"/>
-          <w:color w:val="000000"/>
-          <w:sz w:val="24"/>
-          <w:u w:val="none"/>
-          <w:em w:val="none"/>
-        </w:rPr>
-      </w:pPr>
-      <w:r>
-        <w:rPr>
-          <w:b w:val="false"/>
-          <w:i w:val="false"/>
-          <w:strike w:val="false"/>
-          <w:dstrike w:val="false"/>
-          <w:outline w:val="false"/>
-          <w:shadow w:val="false"/>
-          <w:color w:val="000000"/>
-          <w:sz w:val="24"/>
-          <w:u w:val="none"/>
-          <w:em w:val="none"/>
-        </w:rPr>
-      </w:r>
-    </w:p>
-    <w:p>
-      <w:pPr>
-        <w:pStyle w:val="Normal"/>
-        <w:rPr>
-          <w:rFonts w:ascii="Liberation Serif" w:hAnsi="Liberation Serif"/>
-        </w:rPr>
+        <w:t>(): coalesce with help us to decrease the number of partition with partial shuffle. It is always go</w:t>
+      </w:r>
+      <w:r>
+        <w:rPr>
+          <w:b w:val="false"/>
+          <w:i w:val="false"/>
+          <w:strike w:val="false"/>
+          <w:dstrike w:val="false"/>
+          <w:outline w:val="false"/>
+          <w:shadow w:val="false"/>
+          <w:color w:val="000000"/>
+          <w:sz w:val="24"/>
+          <w:u w:val="none"/>
+          <w:em w:val="none"/>
+        </w:rPr>
+        <w:t>od to go</w:t>
+      </w:r>
+      <w:r>
+        <w:rPr>
+          <w:b w:val="false"/>
+          <w:i w:val="false"/>
+          <w:strike w:val="false"/>
+          <w:dstrike w:val="false"/>
+          <w:outline w:val="false"/>
+          <w:shadow w:val="false"/>
+          <w:color w:val="000000"/>
+          <w:sz w:val="24"/>
+          <w:u w:val="none"/>
+          <w:em w:val="none"/>
+        </w:rPr>
+        <w:t xml:space="preserve"> with coalesce for reduce the no.of partitions</w:t>
+      </w:r>
+    </w:p>
+    <w:p>
+      <w:pPr>
+        <w:pStyle w:val="Normal"/>
+        <w:rPr>
+          <w:rFonts w:ascii="Liberation Serif" w:hAnsi="Liberation Serif"/>
+          <w:b w:val="false"/>
+          <w:b w:val="false"/>
+          <w:i w:val="false"/>
+          <w:i w:val="false"/>
+          <w:strike w:val="false"/>
+          <w:dstrike w:val="false"/>
+          <w:outline w:val="false"/>
+          <w:shadow w:val="false"/>
+          <w:color w:val="000000"/>
+          <w:sz w:val="24"/>
+          <w:u w:val="none"/>
+          <w:em w:val="none"/>
+        </w:rPr>
+      </w:pPr>
+      <w:r>
+        <w:rPr>
+          <w:b w:val="false"/>
+          <w:i w:val="false"/>
+          <w:strike w:val="false"/>
+          <w:dstrike w:val="false"/>
+          <w:outline w:val="false"/>
+          <w:shadow w:val="false"/>
+          <w:color w:val="000000"/>
+          <w:sz w:val="24"/>
+          <w:u w:val="none"/>
+          <w:em w:val="none"/>
+        </w:rPr>
+      </w:r>
+    </w:p>
+    <w:p>
+      <w:pPr>
+        <w:pStyle w:val="Normal"/>
+        <w:rPr/>
       </w:pPr>
       <w:r>
         <w:rPr>
@@ -6774,60 +6528,91 @@
         </w:rPr>
         <w:t>():</w:t>
       </w:r>
-    </w:p>
-    <w:p>
-      <w:pPr>
-        <w:pStyle w:val="Normal"/>
-        <w:rPr>
-          <w:rFonts w:ascii="Liberation Serif" w:hAnsi="Liberation Serif"/>
-          <w:b w:val="false"/>
-          <w:b w:val="false"/>
-          <w:i w:val="false"/>
-          <w:i w:val="false"/>
-          <w:strike w:val="false"/>
-          <w:dstrike w:val="false"/>
-          <w:outline w:val="false"/>
-          <w:shadow w:val="false"/>
-          <w:color w:val="000000"/>
-          <w:sz w:val="24"/>
-          <w:u w:val="none"/>
-          <w:em w:val="none"/>
-        </w:rPr>
-      </w:pPr>
-      <w:r>
-        <w:rPr>
-          <w:b w:val="false"/>
-          <w:i w:val="false"/>
-          <w:strike w:val="false"/>
-          <w:dstrike w:val="false"/>
-          <w:outline w:val="false"/>
-          <w:shadow w:val="false"/>
-          <w:color w:val="000000"/>
-          <w:sz w:val="24"/>
-          <w:u w:val="none"/>
-          <w:em w:val="none"/>
-        </w:rPr>
-      </w:r>
-    </w:p>
-    <w:p>
-      <w:pPr>
-        <w:pStyle w:val="Normal"/>
-        <w:rPr>
-          <w:rFonts w:ascii="Liberation Serif" w:hAnsi="Liberation Serif"/>
-          <w:b w:val="false"/>
-          <w:b w:val="false"/>
-          <w:i w:val="false"/>
-          <w:i w:val="false"/>
-          <w:strike w:val="false"/>
-          <w:dstrike w:val="false"/>
-          <w:outline w:val="false"/>
-          <w:shadow w:val="false"/>
-          <w:color w:val="000000"/>
-          <w:sz w:val="24"/>
-          <w:u w:val="none"/>
-          <w:em w:val="none"/>
-        </w:rPr>
-      </w:pPr>
+      <w:r>
+        <w:rPr>
+          <w:b w:val="false"/>
+          <w:i w:val="false"/>
+          <w:strike w:val="false"/>
+          <w:dstrike w:val="false"/>
+          <w:outline w:val="false"/>
+          <w:shadow w:val="false"/>
+          <w:color w:val="000000"/>
+          <w:sz w:val="24"/>
+          <w:u w:val="none"/>
+          <w:em w:val="none"/>
+        </w:rPr>
+        <w:t xml:space="preserve"> </w:t>
+      </w:r>
+      <w:r>
+        <w:rPr>
+          <w:b w:val="false"/>
+          <w:i w:val="false"/>
+          <w:strike w:val="false"/>
+          <w:dstrike w:val="false"/>
+          <w:outline w:val="false"/>
+          <w:shadow w:val="false"/>
+          <w:color w:val="000000"/>
+          <w:sz w:val="24"/>
+          <w:u w:val="none"/>
+          <w:em w:val="none"/>
+        </w:rPr>
+        <w:t>it will take all the number 4 to starting indexes</w:t>
+      </w:r>
+    </w:p>
+    <w:p>
+      <w:pPr>
+        <w:pStyle w:val="Normal"/>
+        <w:rPr>
+          <w:rFonts w:ascii="Liberation Serif" w:hAnsi="Liberation Serif"/>
+          <w:b w:val="false"/>
+          <w:b w:val="false"/>
+          <w:i w:val="false"/>
+          <w:i w:val="false"/>
+          <w:strike w:val="false"/>
+          <w:dstrike w:val="false"/>
+          <w:outline w:val="false"/>
+          <w:shadow w:val="false"/>
+          <w:color w:val="000000"/>
+          <w:sz w:val="24"/>
+          <w:u w:val="none"/>
+          <w:em w:val="none"/>
+        </w:rPr>
+      </w:pPr>
+      <w:r>
+        <w:rPr>
+          <w:b w:val="false"/>
+          <w:i w:val="false"/>
+          <w:strike w:val="false"/>
+          <w:dstrike w:val="false"/>
+          <w:outline w:val="false"/>
+          <w:shadow w:val="false"/>
+          <w:color w:val="000000"/>
+          <w:sz w:val="24"/>
+          <w:u w:val="none"/>
+          <w:em w:val="none"/>
+        </w:rPr>
+      </w:r>
+    </w:p>
+    <w:p>
+      <w:pPr>
+        <w:pStyle w:val="Normal"/>
+        <w:rPr>
+          <w:rFonts w:ascii="Liberation Serif" w:hAnsi="Liberation Serif"/>
+          <w:b w:val="false"/>
+          <w:b w:val="false"/>
+          <w:i w:val="false"/>
+          <w:i w:val="false"/>
+          <w:strike w:val="false"/>
+          <w:dstrike w:val="false"/>
+          <w:outline w:val="false"/>
+          <w:shadow w:val="false"/>
+          <w:color w:val="000000"/>
+          <w:sz w:val="24"/>
+          <w:u w:val="none"/>
+          <w:em w:val="none"/>
+        </w:rPr>
+      </w:pPr>
+      <w:bookmarkStart w:id="0" w:name="__DdeLink__256_4213260069"/>
       <w:r>
         <w:rPr>
           <w:b w:val="false"/>
@@ -6898,6 +6683,7 @@
           <w:em w:val="none"/>
         </w:rPr>
       </w:pPr>
+      <w:bookmarkStart w:id="1" w:name="__DdeLink__256_4213260069"/>
       <w:r>
         <w:rPr>
           <w:b w:val="false"/>
@@ -6913,76 +6699,109 @@
         </w:rPr>
         <w:t>set(sets[0])</w:t>
       </w:r>
-    </w:p>
-    <w:p>
-      <w:pPr>
-        <w:pStyle w:val="Normal"/>
-        <w:rPr>
-          <w:rFonts w:ascii="Liberation Serif" w:hAnsi="Liberation Serif"/>
-          <w:b w:val="false"/>
-          <w:b w:val="false"/>
-          <w:i w:val="false"/>
-          <w:i w:val="false"/>
-          <w:strike w:val="false"/>
-          <w:dstrike w:val="false"/>
-          <w:outline w:val="false"/>
-          <w:shadow w:val="false"/>
-          <w:color w:val="000000"/>
-          <w:sz w:val="24"/>
-          <w:u w:val="none"/>
-          <w:em w:val="none"/>
-        </w:rPr>
-      </w:pPr>
-      <w:r>
-        <w:rPr>
-          <w:b w:val="false"/>
-          <w:i w:val="false"/>
-          <w:strike w:val="false"/>
-          <w:dstrike w:val="false"/>
-          <w:outline w:val="false"/>
-          <w:shadow w:val="false"/>
-          <w:color w:val="000000"/>
-          <w:sz w:val="24"/>
-          <w:u w:val="none"/>
-          <w:em w:val="none"/>
-        </w:rPr>
-      </w:r>
-    </w:p>
-    <w:p>
-      <w:pPr>
-        <w:pStyle w:val="Normal"/>
-        <w:rPr>
-          <w:rFonts w:ascii="Liberation Serif" w:hAnsi="Liberation Serif"/>
-          <w:b/>
-          <w:b/>
-          <w:bCs/>
-          <w:i w:val="false"/>
-          <w:i w:val="false"/>
-          <w:strike w:val="false"/>
-          <w:dstrike w:val="false"/>
-          <w:outline w:val="false"/>
-          <w:shadow w:val="false"/>
-          <w:color w:val="000000"/>
-          <w:sz w:val="24"/>
-          <w:u w:val="none"/>
-          <w:em w:val="none"/>
-        </w:rPr>
-      </w:pPr>
-      <w:r>
-        <w:rPr>
-          <w:b/>
-          <w:bCs/>
-          <w:i w:val="false"/>
-          <w:strike w:val="false"/>
-          <w:dstrike w:val="false"/>
-          <w:outline w:val="false"/>
-          <w:shadow w:val="false"/>
-          <w:color w:val="000000"/>
-          <w:sz w:val="24"/>
-          <w:u w:val="none"/>
-          <w:em w:val="none"/>
-        </w:rPr>
-        <w:t>11. distnct(),union(),intersection() and substract() operations</w:t>
+      <w:bookmarkEnd w:id="1"/>
+    </w:p>
+    <w:p>
+      <w:pPr>
+        <w:pStyle w:val="Normal"/>
+        <w:rPr>
+          <w:rFonts w:ascii="Liberation Serif" w:hAnsi="Liberation Serif"/>
+          <w:b w:val="false"/>
+          <w:b w:val="false"/>
+          <w:i w:val="false"/>
+          <w:i w:val="false"/>
+          <w:strike w:val="false"/>
+          <w:dstrike w:val="false"/>
+          <w:outline w:val="false"/>
+          <w:shadow w:val="false"/>
+          <w:color w:val="000000"/>
+          <w:sz w:val="24"/>
+          <w:u w:val="none"/>
+          <w:em w:val="none"/>
+        </w:rPr>
+      </w:pPr>
+      <w:r>
+        <w:rPr>
+          <w:b w:val="false"/>
+          <w:i w:val="false"/>
+          <w:strike w:val="false"/>
+          <w:dstrike w:val="false"/>
+          <w:outline w:val="false"/>
+          <w:shadow w:val="false"/>
+          <w:color w:val="000000"/>
+          <w:sz w:val="24"/>
+          <w:u w:val="none"/>
+          <w:em w:val="none"/>
+        </w:rPr>
+      </w:r>
+    </w:p>
+    <w:p>
+      <w:pPr>
+        <w:pStyle w:val="Normal"/>
+        <w:rPr>
+          <w:rFonts w:ascii="Liberation Serif" w:hAnsi="Liberation Serif"/>
+          <w:b/>
+          <w:b/>
+          <w:bCs/>
+          <w:i w:val="false"/>
+          <w:i w:val="false"/>
+          <w:strike w:val="false"/>
+          <w:dstrike w:val="false"/>
+          <w:outline w:val="false"/>
+          <w:shadow w:val="false"/>
+          <w:color w:val="000000"/>
+          <w:sz w:val="24"/>
+          <w:u w:val="none"/>
+          <w:em w:val="none"/>
+        </w:rPr>
+      </w:pPr>
+      <w:r>
+        <w:rPr>
+          <w:b/>
+          <w:bCs/>
+          <w:i w:val="false"/>
+          <w:strike w:val="false"/>
+          <w:dstrike w:val="false"/>
+          <w:outline w:val="false"/>
+          <w:shadow w:val="false"/>
+          <w:color w:val="000000"/>
+          <w:sz w:val="24"/>
+          <w:u w:val="none"/>
+          <w:em w:val="none"/>
+        </w:rPr>
+        <w:t>11. dist</w:t>
+      </w:r>
+      <w:r>
+        <w:rPr>
+          <w:b/>
+          <w:bCs/>
+          <w:i w:val="false"/>
+          <w:strike w:val="false"/>
+          <w:dstrike w:val="false"/>
+          <w:outline w:val="false"/>
+          <w:shadow w:val="false"/>
+          <w:color w:val="000000"/>
+          <w:sz w:val="24"/>
+          <w:u w:val="none"/>
+          <w:em w:val="none"/>
+        </w:rPr>
+        <w:t>i</w:t>
+      </w:r>
+      <w:r>
+        <w:rPr>
+          <w:b/>
+          <w:bCs/>
+          <w:i w:val="false"/>
+          <w:strike w:val="false"/>
+          <w:dstrike w:val="false"/>
+          <w:outline w:val="false"/>
+          <w:shadow w:val="false"/>
+          <w:color w:val="000000"/>
+          <w:sz w:val="24"/>
+          <w:u w:val="none"/>
+          <w:em w:val="none"/>
+        </w:rPr>
+        <w:t>nct(),union(),intersection() and substract() operations</w:t>
       </w:r>
     </w:p>
     <w:p>
@@ -7354,7 +7173,6 @@
     <w:p>
       <w:pPr>
         <w:pStyle w:val="PreformattedText"/>
-        <w:pBdr/>
         <w:spacing w:before="0" w:after="0"/>
         <w:ind w:left="0" w:right="0" w:hanging="0"/>
         <w:rPr>
@@ -7773,7 +7591,6 @@
     <w:p>
       <w:pPr>
         <w:pStyle w:val="PreformattedText"/>
-        <w:pBdr/>
         <w:spacing w:before="0" w:after="0"/>
         <w:ind w:left="0" w:right="0" w:hanging="0"/>
         <w:rPr>
@@ -8192,7 +8009,6 @@
     <w:p>
       <w:pPr>
         <w:pStyle w:val="PreformattedText"/>
-        <w:pBdr/>
         <w:spacing w:before="0" w:after="0"/>
         <w:ind w:left="0" w:right="0" w:hanging="0"/>
         <w:rPr>
@@ -9311,8 +9127,7 @@
       <w:pPr>
         <w:pStyle w:val="PreformattedText"/>
         <w:widowControl/>
-        <w:pBdr/>
-        <w:shd w:fill="EFF0F1" w:val="clear"/>
+        <w:shd w:val="clear" w:fill="EFF0F1"/>
         <w:spacing w:before="0" w:after="0"/>
         <w:jc w:val="left"/>
         <w:rPr/>
@@ -9348,8 +9163,7 @@
       <w:pPr>
         <w:pStyle w:val="PreformattedText"/>
         <w:widowControl/>
-        <w:pBdr/>
-        <w:shd w:fill="EFF0F1" w:val="clear"/>
+        <w:shd w:val="clear" w:fill="EFF0F1"/>
         <w:spacing w:before="0" w:after="0"/>
         <w:jc w:val="left"/>
         <w:rPr/>
@@ -9451,23 +9265,7 @@
           <w:u w:val="none"/>
           <w:em w:val="none"/>
         </w:rPr>
-        <w:t xml:space="preserve">Static Table </w:t>
-      </w:r>
-      <w:r>
-        <w:rPr>
-          <w:b/>
-          <w:bCs/>
-          <w:i w:val="false"/>
-          <w:strike w:val="false"/>
-          <w:dstrike w:val="false"/>
-          <w:outline w:val="false"/>
-          <w:shadow w:val="false"/>
-          <w:color w:val="000000"/>
-          <w:sz w:val="24"/>
-          <w:u w:val="none"/>
-          <w:em w:val="none"/>
-        </w:rPr>
-        <w:t>with Partition</w:t>
+        <w:t>Static Table with Partition</w:t>
       </w:r>
     </w:p>
     <w:p>
@@ -9566,15 +9364,7 @@
       </w:r>
       <w:r>
         <w:rPr/>
-        <w:t xml:space="preserve">Stored as </w:t>
-      </w:r>
-      <w:r>
-        <w:rPr/>
-        <w:t>ORC</w:t>
-      </w:r>
-      <w:r>
-        <w:rPr/>
-        <w:t>;</w:t>
+        <w:t>Stored as ORC;</w:t>
       </w:r>
     </w:p>
     <w:p>
@@ -9718,7 +9508,7 @@
     <w:p>
       <w:pPr>
         <w:pStyle w:val="Normal"/>
-        <w:shd w:fill="EFF0F1" w:val="clear"/>
+        <w:shd w:val="clear" w:fill="EFF0F1"/>
         <w:rPr/>
       </w:pPr>
       <w:r>
@@ -9727,21 +9517,13 @@
       </w:r>
       <w:r>
         <w:rPr/>
-        <w:t xml:space="preserve">Create </w:t>
-      </w:r>
-      <w:r>
-        <w:rPr/>
-        <w:t xml:space="preserve">external </w:t>
-      </w:r>
-      <w:r>
-        <w:rPr/>
-        <w:t>table st_part(id int, name String, dept String, year int, sal int)partitioned by(year int)</w:t>
-      </w:r>
-    </w:p>
-    <w:p>
-      <w:pPr>
-        <w:pStyle w:val="Normal"/>
-        <w:shd w:fill="EFF0F1" w:val="clear"/>
+        <w:t>Create external table st_part(id int, name String, dept String, year int, sal int)partitioned by(year int)</w:t>
+      </w:r>
+    </w:p>
+    <w:p>
+      <w:pPr>
+        <w:pStyle w:val="Normal"/>
+        <w:shd w:val="clear" w:fill="EFF0F1"/>
         <w:rPr/>
       </w:pPr>
       <w:r>
@@ -9756,7 +9538,7 @@
     <w:p>
       <w:pPr>
         <w:pStyle w:val="Normal"/>
-        <w:shd w:fill="EFF0F1" w:val="clear"/>
+        <w:shd w:val="clear" w:fill="EFF0F1"/>
         <w:rPr/>
       </w:pPr>
       <w:r>
@@ -9771,7 +9553,7 @@
     <w:p>
       <w:pPr>
         <w:pStyle w:val="Normal"/>
-        <w:shd w:fill="EFF0F1" w:val="clear"/>
+        <w:shd w:val="clear" w:fill="EFF0F1"/>
         <w:rPr/>
       </w:pPr>
       <w:r>
@@ -9780,31 +9562,23 @@
       </w:r>
       <w:r>
         <w:rPr/>
-        <w:t xml:space="preserve">Stored as </w:t>
-      </w:r>
-      <w:r>
-        <w:rPr/>
-        <w:t>ORC</w:t>
-      </w:r>
-      <w:r>
-        <w:rPr/>
-        <w:t>;</w:t>
-      </w:r>
-    </w:p>
-    <w:p>
-      <w:pPr>
-        <w:pStyle w:val="Normal"/>
-        <w:shd w:fill="EFF0F1" w:val="clear"/>
-        <w:rPr/>
-      </w:pPr>
-      <w:r>
-        <w:rPr/>
-      </w:r>
-    </w:p>
-    <w:p>
-      <w:pPr>
-        <w:pStyle w:val="Normal"/>
-        <w:shd w:fill="EFF0F1" w:val="clear"/>
+        <w:t>Stored as ORC;</w:t>
+      </w:r>
+    </w:p>
+    <w:p>
+      <w:pPr>
+        <w:pStyle w:val="Normal"/>
+        <w:shd w:val="clear" w:fill="EFF0F1"/>
+        <w:rPr/>
+      </w:pPr>
+      <w:r>
+        <w:rPr/>
+      </w:r>
+    </w:p>
+    <w:p>
+      <w:pPr>
+        <w:pStyle w:val="Normal"/>
+        <w:shd w:val="clear" w:fill="EFF0F1"/>
         <w:rPr/>
       </w:pPr>
       <w:r>
@@ -9819,7 +9593,7 @@
     <w:p>
       <w:pPr>
         <w:pStyle w:val="Normal"/>
-        <w:shd w:fill="EFF0F1" w:val="clear"/>
+        <w:shd w:val="clear" w:fill="EFF0F1"/>
         <w:rPr>
           <w:b/>
           <w:b/>
@@ -9949,15 +9723,7 @@
       </w:r>
       <w:r>
         <w:rPr/>
-        <w:t xml:space="preserve">Stored as </w:t>
-      </w:r>
-      <w:r>
-        <w:rPr/>
-        <w:t>ORC</w:t>
-      </w:r>
-      <w:r>
-        <w:rPr/>
-        <w:t>;</w:t>
+        <w:t>Stored as ORC;</w:t>
       </w:r>
     </w:p>
     <w:p>
@@ -9986,7 +9752,7 @@
     <w:p>
       <w:pPr>
         <w:pStyle w:val="ListParagraph"/>
-        <w:shd w:fill="EFF0F1" w:val="clear"/>
+        <w:shd w:val="clear" w:fill="EFF0F1"/>
         <w:spacing w:before="0" w:after="160"/>
         <w:contextualSpacing/>
         <w:rPr/>
@@ -10007,7 +9773,7 @@
       <w:pgNumType w:fmt="decimal"/>
       <w:formProt w:val="false"/>
       <w:textDirection w:val="lrTb"/>
-      <w:docGrid w:type="default" w:linePitch="312" w:charSpace="4294961151"/>
+      <w:docGrid w:type="default" w:linePitch="312" w:charSpace="0"/>
     </w:sectPr>
   </w:body>
 </w:document>
@@ -10020,15 +9786,12 @@
       <w:rPr>
         <w:rFonts w:ascii="Liberation Serif" w:hAnsi="Liberation Serif" w:eastAsia="Noto Sans CJK SC Regular" w:cs="Lohit Devanagari"/>
         <w:kern w:val="2"/>
-        <w:sz w:val="24"/>
         <w:szCs w:val="24"/>
         <w:lang w:val="en-IN" w:eastAsia="zh-CN" w:bidi="hi-IN"/>
       </w:rPr>
     </w:rPrDefault>
     <w:pPrDefault>
-      <w:pPr>
-        <w:widowControl/>
-      </w:pPr>
+      <w:pPr/>
     </w:pPrDefault>
   </w:docDefaults>
   <w:style w:type="paragraph" w:styleId="Normal">
@@ -10036,10 +9799,9 @@
     <w:qFormat/>
     <w:pPr>
       <w:widowControl/>
-      <w:kinsoku w:val="true"/>
-      <w:overflowPunct w:val="true"/>
-      <w:autoSpaceDE w:val="true"/>
+      <w:overflowPunct w:val="false"/>
       <w:bidi w:val="0"/>
+      <w:jc w:val="left"/>
     </w:pPr>
     <w:rPr>
       <w:rFonts w:ascii="Liberation Serif" w:hAnsi="Liberation Serif" w:eastAsia="Noto Sans CJK SC Regular" w:cs="Lohit Devanagari"/>
@@ -10070,6 +9832,22 @@
     <w:qFormat/>
     <w:rPr>
       <w:rFonts w:ascii="OpenSymbol" w:hAnsi="OpenSymbol" w:eastAsia="OpenSymbol" w:cs="OpenSymbol"/>
+    </w:rPr>
+  </w:style>
+  <w:style w:type="character" w:styleId="ListLabel1">
+    <w:name w:val="ListLabel 1"/>
+    <w:qFormat/>
+    <w:rPr>
+      <w:b w:val="false"/>
+      <w:i w:val="false"/>
+      <w:strike w:val="false"/>
+      <w:dstrike w:val="false"/>
+      <w:outline w:val="false"/>
+      <w:shadow w:val="false"/>
+      <w:color w:val="000000"/>
+      <w:sz w:val="24"/>
+      <w:u w:val="none"/>
+      <w:em w:val="none"/>
     </w:rPr>
   </w:style>
   <w:style w:type="paragraph" w:styleId="Heading">

</xml_diff>

<commit_message>
Data updated for Scala Content
</commit_message>
<xml_diff>
--- a/RDD and Dataframe Operations.docx
+++ b/RDD and Dataframe Operations.docx
@@ -4129,22 +4129,7 @@
           <w:u w:val="none"/>
           <w:em w:val="none"/>
         </w:rPr>
-        <w:t xml:space="preserve">netpay_udf = </w:t>
-      </w:r>
-      <w:r>
-        <w:rPr>
-          <w:b w:val="false"/>
-          <w:i w:val="false"/>
-          <w:strike w:val="false"/>
-          <w:dstrike w:val="false"/>
-          <w:outline w:val="false"/>
-          <w:shadow w:val="false"/>
-          <w:color w:val="000000"/>
-          <w:sz w:val="24"/>
-          <w:u w:val="none"/>
-          <w:em w:val="none"/>
-        </w:rPr>
-        <w:t>netpay</w:t>
+        <w:t>netpay_udf = netpay</w:t>
       </w:r>
     </w:p>
     <w:p>
@@ -4286,24 +4271,63 @@
           <w:u w:val="none"/>
           <w:em w:val="none"/>
         </w:rPr>
-        <w:t xml:space="preserve">Other Fuctionality like : lit(), </w:t>
-      </w:r>
-      <w:r>
-        <w:rPr>
+        <w:t>Other Fuctionality like : lit(), head(), collectAsMap(), collectAsList()</w:t>
+      </w:r>
+    </w:p>
+    <w:p>
+      <w:pPr>
+        <w:pStyle w:val="Normal"/>
+        <w:rPr>
+          <w:rFonts w:ascii="Liberation Serif" w:hAnsi="Liberation Serif"/>
+          <w:b w:val="false"/>
+          <w:b w:val="false"/>
+          <w:i w:val="false"/>
+          <w:i w:val="false"/>
+          <w:strike w:val="false"/>
+          <w:dstrike w:val="false"/>
+          <w:outline w:val="false"/>
+          <w:shadow w:val="false"/>
+          <w:color w:val="000000"/>
+          <w:sz w:val="24"/>
+          <w:u w:val="none"/>
+          <w:em w:val="none"/>
+        </w:rPr>
+      </w:pPr>
+      <w:r>
+        <w:rPr>
+          <w:b w:val="false"/>
+          <w:i w:val="false"/>
+          <w:strike w:val="false"/>
+          <w:dstrike w:val="false"/>
+          <w:outline w:val="false"/>
+          <w:shadow w:val="false"/>
+          <w:color w:val="000000"/>
+          <w:sz w:val="24"/>
+          <w:u w:val="none"/>
+          <w:em w:val="none"/>
+        </w:rPr>
+      </w:r>
+    </w:p>
+    <w:p>
+      <w:pPr>
+        <w:pStyle w:val="Normal"/>
+        <w:rPr>
+          <w:rFonts w:ascii="Liberation Serif" w:hAnsi="Liberation Serif"/>
+          <w:b/>
           <w:b/>
           <w:bCs/>
           <w:i w:val="false"/>
-          <w:strike w:val="false"/>
-          <w:dstrike w:val="false"/>
-          <w:outline w:val="false"/>
-          <w:shadow w:val="false"/>
-          <w:color w:val="000000"/>
-          <w:sz w:val="24"/>
-          <w:u w:val="none"/>
-          <w:em w:val="none"/>
-        </w:rPr>
-        <w:t xml:space="preserve">head(), </w:t>
-      </w:r>
+          <w:i w:val="false"/>
+          <w:strike w:val="false"/>
+          <w:dstrike w:val="false"/>
+          <w:outline w:val="false"/>
+          <w:shadow w:val="false"/>
+          <w:color w:val="000000"/>
+          <w:sz w:val="24"/>
+          <w:u w:val="none"/>
+          <w:em w:val="none"/>
+        </w:rPr>
+      </w:pPr>
       <w:r>
         <w:rPr>
           <w:b/>
@@ -4318,77 +4342,6 @@
           <w:u w:val="none"/>
           <w:em w:val="none"/>
         </w:rPr>
-        <w:t>collectAsMap(), collectAsList()</w:t>
-      </w:r>
-    </w:p>
-    <w:p>
-      <w:pPr>
-        <w:pStyle w:val="Normal"/>
-        <w:rPr>
-          <w:rFonts w:ascii="Liberation Serif" w:hAnsi="Liberation Serif"/>
-          <w:b w:val="false"/>
-          <w:b w:val="false"/>
-          <w:i w:val="false"/>
-          <w:i w:val="false"/>
-          <w:strike w:val="false"/>
-          <w:dstrike w:val="false"/>
-          <w:outline w:val="false"/>
-          <w:shadow w:val="false"/>
-          <w:color w:val="000000"/>
-          <w:sz w:val="24"/>
-          <w:u w:val="none"/>
-          <w:em w:val="none"/>
-        </w:rPr>
-      </w:pPr>
-      <w:r>
-        <w:rPr>
-          <w:b w:val="false"/>
-          <w:i w:val="false"/>
-          <w:strike w:val="false"/>
-          <w:dstrike w:val="false"/>
-          <w:outline w:val="false"/>
-          <w:shadow w:val="false"/>
-          <w:color w:val="000000"/>
-          <w:sz w:val="24"/>
-          <w:u w:val="none"/>
-          <w:em w:val="none"/>
-        </w:rPr>
-      </w:r>
-    </w:p>
-    <w:p>
-      <w:pPr>
-        <w:pStyle w:val="Normal"/>
-        <w:rPr>
-          <w:rFonts w:ascii="Liberation Serif" w:hAnsi="Liberation Serif"/>
-          <w:b/>
-          <w:b/>
-          <w:bCs/>
-          <w:i w:val="false"/>
-          <w:i w:val="false"/>
-          <w:strike w:val="false"/>
-          <w:dstrike w:val="false"/>
-          <w:outline w:val="false"/>
-          <w:shadow w:val="false"/>
-          <w:color w:val="000000"/>
-          <w:sz w:val="24"/>
-          <w:u w:val="none"/>
-          <w:em w:val="none"/>
-        </w:rPr>
-      </w:pPr>
-      <w:r>
-        <w:rPr>
-          <w:b/>
-          <w:bCs/>
-          <w:i w:val="false"/>
-          <w:strike w:val="false"/>
-          <w:dstrike w:val="false"/>
-          <w:outline w:val="false"/>
-          <w:shadow w:val="false"/>
-          <w:color w:val="000000"/>
-          <w:sz w:val="24"/>
-          <w:u w:val="none"/>
-          <w:em w:val="none"/>
-        </w:rPr>
         <w:t>lit():</w:t>
       </w:r>
     </w:p>
@@ -4605,7 +4558,18 @@
         </w:rPr>
       </w:pPr>
       <w:r>
-        <w:rPr/>
+        <w:rPr>
+          <w:b w:val="false"/>
+          <w:i w:val="false"/>
+          <w:strike w:val="false"/>
+          <w:dstrike w:val="false"/>
+          <w:outline w:val="false"/>
+          <w:shadow w:val="false"/>
+          <w:color w:val="000000"/>
+          <w:sz w:val="24"/>
+          <w:u w:val="none"/>
+          <w:em w:val="none"/>
+        </w:rPr>
       </w:r>
     </w:p>
     <w:p>
@@ -5915,7 +5879,336 @@
           <w:u w:val="none"/>
           <w:em w:val="none"/>
         </w:rPr>
-        <w:t>Three Major types of join we are using, inner, left, right</w:t>
+        <w:t>Three Major types of join we are using, inner, left, right, self</w:t>
+      </w:r>
+    </w:p>
+    <w:p>
+      <w:pPr>
+        <w:pStyle w:val="Normal"/>
+        <w:rPr>
+          <w:rFonts w:ascii="Liberation Serif" w:hAnsi="Liberation Serif"/>
+          <w:b w:val="false"/>
+          <w:b w:val="false"/>
+          <w:i w:val="false"/>
+          <w:i w:val="false"/>
+          <w:strike w:val="false"/>
+          <w:dstrike w:val="false"/>
+          <w:outline w:val="false"/>
+          <w:shadow w:val="false"/>
+          <w:color w:val="000000"/>
+          <w:sz w:val="24"/>
+          <w:u w:val="none"/>
+          <w:em w:val="none"/>
+        </w:rPr>
+      </w:pPr>
+      <w:r>
+        <w:rPr>
+          <w:b w:val="false"/>
+          <w:i w:val="false"/>
+          <w:strike w:val="false"/>
+          <w:dstrike w:val="false"/>
+          <w:outline w:val="false"/>
+          <w:shadow w:val="false"/>
+          <w:color w:val="000000"/>
+          <w:sz w:val="24"/>
+          <w:u w:val="none"/>
+          <w:em w:val="none"/>
+        </w:rPr>
+      </w:r>
+    </w:p>
+    <w:p>
+      <w:pPr>
+        <w:pStyle w:val="Normal"/>
+        <w:rPr>
+          <w:rFonts w:ascii="Liberation Serif" w:hAnsi="Liberation Serif"/>
+        </w:rPr>
+      </w:pPr>
+      <w:r>
+        <w:rPr>
+          <w:b w:val="false"/>
+          <w:i w:val="false"/>
+          <w:strike w:val="false"/>
+          <w:dstrike w:val="false"/>
+          <w:outline w:val="false"/>
+          <w:shadow w:val="false"/>
+          <w:color w:val="000000"/>
+          <w:sz w:val="24"/>
+          <w:u w:val="none"/>
+          <w:em w:val="none"/>
+        </w:rPr>
+        <w:t>The below DF joins three tables with condition value also by primary key value using inner join.</w:t>
+      </w:r>
+    </w:p>
+    <w:p>
+      <w:pPr>
+        <w:pStyle w:val="Normal"/>
+        <w:rPr>
+          <w:rFonts w:ascii="Liberation Serif" w:hAnsi="Liberation Serif"/>
+          <w:b w:val="false"/>
+          <w:b w:val="false"/>
+          <w:i w:val="false"/>
+          <w:i w:val="false"/>
+          <w:strike w:val="false"/>
+          <w:dstrike w:val="false"/>
+          <w:outline w:val="false"/>
+          <w:shadow w:val="false"/>
+          <w:color w:val="000000"/>
+          <w:sz w:val="24"/>
+          <w:u w:val="none"/>
+          <w:em w:val="none"/>
+        </w:rPr>
+      </w:pPr>
+      <w:r>
+        <w:rPr>
+          <w:b w:val="false"/>
+          <w:i w:val="false"/>
+          <w:strike w:val="false"/>
+          <w:dstrike w:val="false"/>
+          <w:outline w:val="false"/>
+          <w:shadow w:val="false"/>
+          <w:color w:val="000000"/>
+          <w:sz w:val="24"/>
+          <w:u w:val="none"/>
+          <w:em w:val="none"/>
+        </w:rPr>
+      </w:r>
+    </w:p>
+    <w:p>
+      <w:pPr>
+        <w:pStyle w:val="Normal"/>
+        <w:rPr>
+          <w:rFonts w:ascii="Liberation Serif" w:hAnsi="Liberation Serif"/>
+          <w:b w:val="false"/>
+          <w:b w:val="false"/>
+          <w:i w:val="false"/>
+          <w:i w:val="false"/>
+          <w:strike w:val="false"/>
+          <w:dstrike w:val="false"/>
+          <w:outline w:val="false"/>
+          <w:shadow w:val="false"/>
+          <w:color w:val="000000"/>
+          <w:sz w:val="24"/>
+          <w:u w:val="none"/>
+          <w:em w:val="none"/>
+        </w:rPr>
+      </w:pPr>
+      <w:r>
+        <w:rPr>
+          <w:b w:val="false"/>
+          <w:i w:val="false"/>
+          <w:strike w:val="false"/>
+          <w:dstrike w:val="false"/>
+          <w:outline w:val="false"/>
+          <w:shadow w:val="false"/>
+          <w:color w:val="000000"/>
+          <w:sz w:val="24"/>
+          <w:u w:val="none"/>
+          <w:em w:val="none"/>
+        </w:rPr>
+        <w:t>emp.join(sal, emp.SAL.between(sal.LOSAL, sal.HISAL), 'inner')\</w:t>
+      </w:r>
+    </w:p>
+    <w:p>
+      <w:pPr>
+        <w:pStyle w:val="Normal"/>
+        <w:rPr/>
+      </w:pPr>
+      <w:r>
+        <w:rPr>
+          <w:b w:val="false"/>
+          <w:i w:val="false"/>
+          <w:strike w:val="false"/>
+          <w:dstrike w:val="false"/>
+          <w:outline w:val="false"/>
+          <w:shadow w:val="false"/>
+          <w:color w:val="000000"/>
+          <w:sz w:val="24"/>
+          <w:u w:val="none"/>
+          <w:em w:val="none"/>
+        </w:rPr>
+        <w:t xml:space="preserve">    </w:t>
+      </w:r>
+      <w:r>
+        <w:rPr>
+          <w:b w:val="false"/>
+          <w:i w:val="false"/>
+          <w:strike w:val="false"/>
+          <w:dstrike w:val="false"/>
+          <w:outline w:val="false"/>
+          <w:shadow w:val="false"/>
+          <w:color w:val="000000"/>
+          <w:sz w:val="24"/>
+          <w:u w:val="none"/>
+          <w:em w:val="none"/>
+        </w:rPr>
+        <w:t>.join(dept, "DEPTNO", 'inner').filter('DNAME = "SALES"').show()</w:t>
+      </w:r>
+    </w:p>
+    <w:p>
+      <w:pPr>
+        <w:pStyle w:val="Normal"/>
+        <w:rPr>
+          <w:rFonts w:ascii="Liberation Serif" w:hAnsi="Liberation Serif"/>
+          <w:b w:val="false"/>
+          <w:b w:val="false"/>
+          <w:i w:val="false"/>
+          <w:i w:val="false"/>
+          <w:strike w:val="false"/>
+          <w:dstrike w:val="false"/>
+          <w:outline w:val="false"/>
+          <w:shadow w:val="false"/>
+          <w:color w:val="000000"/>
+          <w:sz w:val="24"/>
+          <w:u w:val="none"/>
+          <w:em w:val="none"/>
+        </w:rPr>
+      </w:pPr>
+      <w:r>
+        <w:rPr>
+          <w:b w:val="false"/>
+          <w:i w:val="false"/>
+          <w:strike w:val="false"/>
+          <w:dstrike w:val="false"/>
+          <w:outline w:val="false"/>
+          <w:shadow w:val="false"/>
+          <w:color w:val="000000"/>
+          <w:sz w:val="24"/>
+          <w:u w:val="none"/>
+          <w:em w:val="none"/>
+        </w:rPr>
+      </w:r>
+    </w:p>
+    <w:p>
+      <w:pPr>
+        <w:pStyle w:val="Normal"/>
+        <w:rPr/>
+      </w:pPr>
+      <w:r>
+        <w:rPr>
+          <w:b w:val="false"/>
+          <w:i w:val="false"/>
+          <w:strike w:val="false"/>
+          <w:dstrike w:val="false"/>
+          <w:outline w:val="false"/>
+          <w:shadow w:val="false"/>
+          <w:color w:val="000000"/>
+          <w:sz w:val="24"/>
+          <w:u w:val="none"/>
+          <w:em w:val="none"/>
+        </w:rPr>
+        <w:t>if we want to join by left, right replace inner with left or right.</w:t>
+      </w:r>
+    </w:p>
+    <w:p>
+      <w:pPr>
+        <w:pStyle w:val="Normal"/>
+        <w:rPr>
+          <w:rFonts w:ascii="Liberation Serif" w:hAnsi="Liberation Serif"/>
+          <w:b w:val="false"/>
+          <w:b w:val="false"/>
+          <w:i w:val="false"/>
+          <w:i w:val="false"/>
+          <w:strike w:val="false"/>
+          <w:dstrike w:val="false"/>
+          <w:outline w:val="false"/>
+          <w:shadow w:val="false"/>
+          <w:color w:val="000000"/>
+          <w:sz w:val="24"/>
+          <w:u w:val="none"/>
+          <w:em w:val="none"/>
+        </w:rPr>
+      </w:pPr>
+      <w:r>
+        <w:rPr>
+          <w:b w:val="false"/>
+          <w:i w:val="false"/>
+          <w:strike w:val="false"/>
+          <w:dstrike w:val="false"/>
+          <w:outline w:val="false"/>
+          <w:shadow w:val="false"/>
+          <w:color w:val="000000"/>
+          <w:sz w:val="24"/>
+          <w:u w:val="none"/>
+          <w:em w:val="none"/>
+        </w:rPr>
+      </w:r>
+    </w:p>
+    <w:p>
+      <w:pPr>
+        <w:pStyle w:val="Normal"/>
+        <w:rPr/>
+      </w:pPr>
+      <w:r>
+        <w:rPr>
+          <w:b w:val="false"/>
+          <w:i w:val="false"/>
+          <w:strike w:val="false"/>
+          <w:dstrike w:val="false"/>
+          <w:outline w:val="false"/>
+          <w:shadow w:val="false"/>
+          <w:color w:val="000000"/>
+          <w:sz w:val="24"/>
+          <w:u w:val="none"/>
+          <w:em w:val="none"/>
+        </w:rPr>
+        <w:t>emp.alias("e").join(emp.alias("m"), [col("e.MGR") == col("m.EMPNO"), col("e.SAL") &gt; col("m.SAL")], "inner").show()</w:t>
+      </w:r>
+    </w:p>
+    <w:p>
+      <w:pPr>
+        <w:pStyle w:val="Normal"/>
+        <w:rPr>
+          <w:rFonts w:ascii="Liberation Serif" w:hAnsi="Liberation Serif"/>
+          <w:b w:val="false"/>
+          <w:b w:val="false"/>
+          <w:i w:val="false"/>
+          <w:i w:val="false"/>
+          <w:strike w:val="false"/>
+          <w:dstrike w:val="false"/>
+          <w:outline w:val="false"/>
+          <w:shadow w:val="false"/>
+          <w:color w:val="000000"/>
+          <w:sz w:val="24"/>
+          <w:u w:val="none"/>
+          <w:em w:val="none"/>
+        </w:rPr>
+      </w:pPr>
+      <w:r>
+        <w:rPr>
+          <w:b w:val="false"/>
+          <w:i w:val="false"/>
+          <w:strike w:val="false"/>
+          <w:dstrike w:val="false"/>
+          <w:outline w:val="false"/>
+          <w:shadow w:val="false"/>
+          <w:color w:val="000000"/>
+          <w:sz w:val="24"/>
+          <w:u w:val="none"/>
+          <w:em w:val="none"/>
+        </w:rPr>
+      </w:r>
+    </w:p>
+    <w:p>
+      <w:pPr>
+        <w:pStyle w:val="Normal"/>
+        <w:rPr>
+          <w:rFonts w:ascii="Liberation Serif" w:hAnsi="Liberation Serif"/>
+        </w:rPr>
+      </w:pPr>
+      <w:r>
+        <w:rPr>
+          <w:b w:val="false"/>
+          <w:i w:val="false"/>
+          <w:strike w:val="false"/>
+          <w:dstrike w:val="false"/>
+          <w:outline w:val="false"/>
+          <w:shadow w:val="false"/>
+          <w:color w:val="000000"/>
+          <w:sz w:val="24"/>
+          <w:u w:val="none"/>
+          <w:em w:val="none"/>
+        </w:rPr>
+        <w:t xml:space="preserve">10. </w:t>
       </w:r>
       <w:r>
         <w:rPr>
@@ -5931,8 +6224,50 @@
           <w:u w:val="none"/>
           <w:em w:val="none"/>
         </w:rPr>
-        <w:t xml:space="preserve">, </w:t>
-      </w:r>
+        <w:t>Dataframe reparation(), paritionby(), coalesce() functions</w:t>
+      </w:r>
+    </w:p>
+    <w:p>
+      <w:pPr>
+        <w:pStyle w:val="Normal"/>
+        <w:rPr>
+          <w:rFonts w:ascii="Liberation Serif" w:hAnsi="Liberation Serif"/>
+          <w:b w:val="false"/>
+          <w:b w:val="false"/>
+          <w:i w:val="false"/>
+          <w:i w:val="false"/>
+          <w:strike w:val="false"/>
+          <w:dstrike w:val="false"/>
+          <w:outline w:val="false"/>
+          <w:shadow w:val="false"/>
+          <w:color w:val="000000"/>
+          <w:sz w:val="24"/>
+          <w:u w:val="none"/>
+          <w:em w:val="none"/>
+        </w:rPr>
+      </w:pPr>
+      <w:r>
+        <w:rPr>
+          <w:b w:val="false"/>
+          <w:i w:val="false"/>
+          <w:strike w:val="false"/>
+          <w:dstrike w:val="false"/>
+          <w:outline w:val="false"/>
+          <w:shadow w:val="false"/>
+          <w:color w:val="000000"/>
+          <w:sz w:val="24"/>
+          <w:u w:val="none"/>
+          <w:em w:val="none"/>
+        </w:rPr>
+      </w:r>
+    </w:p>
+    <w:p>
+      <w:pPr>
+        <w:pStyle w:val="Normal"/>
+        <w:rPr>
+          <w:rFonts w:ascii="Liberation Serif" w:hAnsi="Liberation Serif"/>
+        </w:rPr>
+      </w:pPr>
       <w:r>
         <w:rPr>
           <w:b/>
@@ -5947,326 +6282,63 @@
           <w:u w:val="none"/>
           <w:em w:val="none"/>
         </w:rPr>
-        <w:t>self</w:t>
-      </w:r>
-    </w:p>
-    <w:p>
-      <w:pPr>
-        <w:pStyle w:val="Normal"/>
-        <w:rPr>
-          <w:rFonts w:ascii="Liberation Serif" w:hAnsi="Liberation Serif"/>
-          <w:b w:val="false"/>
-          <w:b w:val="false"/>
-          <w:i w:val="false"/>
-          <w:i w:val="false"/>
-          <w:strike w:val="false"/>
-          <w:dstrike w:val="false"/>
-          <w:outline w:val="false"/>
-          <w:shadow w:val="false"/>
-          <w:color w:val="000000"/>
-          <w:sz w:val="24"/>
-          <w:u w:val="none"/>
-          <w:em w:val="none"/>
-        </w:rPr>
-      </w:pPr>
-      <w:r>
-        <w:rPr>
-          <w:b w:val="false"/>
-          <w:i w:val="false"/>
-          <w:strike w:val="false"/>
-          <w:dstrike w:val="false"/>
-          <w:outline w:val="false"/>
-          <w:shadow w:val="false"/>
-          <w:color w:val="000000"/>
-          <w:sz w:val="24"/>
-          <w:u w:val="none"/>
-          <w:em w:val="none"/>
-        </w:rPr>
-      </w:r>
-    </w:p>
-    <w:p>
-      <w:pPr>
-        <w:pStyle w:val="Normal"/>
-        <w:rPr>
-          <w:rFonts w:ascii="Liberation Serif" w:hAnsi="Liberation Serif"/>
-        </w:rPr>
-      </w:pPr>
-      <w:r>
-        <w:rPr>
-          <w:b w:val="false"/>
-          <w:i w:val="false"/>
-          <w:strike w:val="false"/>
-          <w:dstrike w:val="false"/>
-          <w:outline w:val="false"/>
-          <w:shadow w:val="false"/>
-          <w:color w:val="000000"/>
-          <w:sz w:val="24"/>
-          <w:u w:val="none"/>
-          <w:em w:val="none"/>
-        </w:rPr>
-        <w:t>The below DF joins three tables with condition value also by primary key value using inner join.</w:t>
-      </w:r>
-    </w:p>
-    <w:p>
-      <w:pPr>
-        <w:pStyle w:val="Normal"/>
-        <w:rPr>
-          <w:rFonts w:ascii="Liberation Serif" w:hAnsi="Liberation Serif"/>
-          <w:b w:val="false"/>
-          <w:b w:val="false"/>
-          <w:i w:val="false"/>
-          <w:i w:val="false"/>
-          <w:strike w:val="false"/>
-          <w:dstrike w:val="false"/>
-          <w:outline w:val="false"/>
-          <w:shadow w:val="false"/>
-          <w:color w:val="000000"/>
-          <w:sz w:val="24"/>
-          <w:u w:val="none"/>
-          <w:em w:val="none"/>
-        </w:rPr>
-      </w:pPr>
-      <w:r>
-        <w:rPr>
-          <w:b w:val="false"/>
-          <w:i w:val="false"/>
-          <w:strike w:val="false"/>
-          <w:dstrike w:val="false"/>
-          <w:outline w:val="false"/>
-          <w:shadow w:val="false"/>
-          <w:color w:val="000000"/>
-          <w:sz w:val="24"/>
-          <w:u w:val="none"/>
-          <w:em w:val="none"/>
-        </w:rPr>
-      </w:r>
-    </w:p>
-    <w:p>
-      <w:pPr>
-        <w:pStyle w:val="Normal"/>
-        <w:rPr>
-          <w:rFonts w:ascii="Liberation Serif" w:hAnsi="Liberation Serif"/>
-          <w:b w:val="false"/>
-          <w:b w:val="false"/>
-          <w:i w:val="false"/>
-          <w:i w:val="false"/>
-          <w:strike w:val="false"/>
-          <w:dstrike w:val="false"/>
-          <w:outline w:val="false"/>
-          <w:shadow w:val="false"/>
-          <w:color w:val="000000"/>
-          <w:sz w:val="24"/>
-          <w:u w:val="none"/>
-          <w:em w:val="none"/>
-        </w:rPr>
-      </w:pPr>
-      <w:r>
-        <w:rPr>
-          <w:b w:val="false"/>
-          <w:i w:val="false"/>
-          <w:strike w:val="false"/>
-          <w:dstrike w:val="false"/>
-          <w:outline w:val="false"/>
-          <w:shadow w:val="false"/>
-          <w:color w:val="000000"/>
-          <w:sz w:val="24"/>
-          <w:u w:val="none"/>
-          <w:em w:val="none"/>
-        </w:rPr>
-        <w:t>emp.join(sal, emp.SAL.between(sal.LOSAL, sal.HISAL), 'inner')\</w:t>
-      </w:r>
-    </w:p>
-    <w:p>
-      <w:pPr>
-        <w:pStyle w:val="Normal"/>
-        <w:rPr/>
-      </w:pPr>
-      <w:r>
-        <w:rPr>
-          <w:b w:val="false"/>
-          <w:i w:val="false"/>
-          <w:strike w:val="false"/>
-          <w:dstrike w:val="false"/>
-          <w:outline w:val="false"/>
-          <w:shadow w:val="false"/>
-          <w:color w:val="000000"/>
-          <w:sz w:val="24"/>
-          <w:u w:val="none"/>
-          <w:em w:val="none"/>
-        </w:rPr>
-        <w:t xml:space="preserve">    </w:t>
-      </w:r>
-      <w:r>
-        <w:rPr>
-          <w:b w:val="false"/>
-          <w:i w:val="false"/>
-          <w:strike w:val="false"/>
-          <w:dstrike w:val="false"/>
-          <w:outline w:val="false"/>
-          <w:shadow w:val="false"/>
-          <w:color w:val="000000"/>
-          <w:sz w:val="24"/>
-          <w:u w:val="none"/>
-          <w:em w:val="none"/>
-        </w:rPr>
-        <w:t>.join(dept, "DEPTNO", 'inner').filter('DNAME = "SALES"').show()</w:t>
-      </w:r>
-    </w:p>
-    <w:p>
-      <w:pPr>
-        <w:pStyle w:val="Normal"/>
-        <w:rPr>
-          <w:rFonts w:ascii="Liberation Serif" w:hAnsi="Liberation Serif"/>
-          <w:b w:val="false"/>
-          <w:b w:val="false"/>
-          <w:i w:val="false"/>
-          <w:i w:val="false"/>
-          <w:strike w:val="false"/>
-          <w:dstrike w:val="false"/>
-          <w:outline w:val="false"/>
-          <w:shadow w:val="false"/>
-          <w:color w:val="000000"/>
-          <w:sz w:val="24"/>
-          <w:u w:val="none"/>
-          <w:em w:val="none"/>
-        </w:rPr>
-      </w:pPr>
-      <w:r>
-        <w:rPr>
-          <w:b w:val="false"/>
-          <w:i w:val="false"/>
-          <w:strike w:val="false"/>
-          <w:dstrike w:val="false"/>
-          <w:outline w:val="false"/>
-          <w:shadow w:val="false"/>
-          <w:color w:val="000000"/>
-          <w:sz w:val="24"/>
-          <w:u w:val="none"/>
-          <w:em w:val="none"/>
-        </w:rPr>
-      </w:r>
-    </w:p>
-    <w:p>
-      <w:pPr>
-        <w:pStyle w:val="Normal"/>
-        <w:rPr/>
-      </w:pPr>
-      <w:r>
-        <w:rPr>
-          <w:b w:val="false"/>
-          <w:i w:val="false"/>
-          <w:strike w:val="false"/>
-          <w:dstrike w:val="false"/>
-          <w:outline w:val="false"/>
-          <w:shadow w:val="false"/>
-          <w:color w:val="000000"/>
-          <w:sz w:val="24"/>
-          <w:u w:val="none"/>
-          <w:em w:val="none"/>
-        </w:rPr>
-        <w:t>if we want to join by left, right replace inner with left or right.</w:t>
-      </w:r>
-    </w:p>
-    <w:p>
-      <w:pPr>
-        <w:pStyle w:val="Normal"/>
-        <w:rPr>
-          <w:rFonts w:ascii="Liberation Serif" w:hAnsi="Liberation Serif"/>
-          <w:b w:val="false"/>
-          <w:b w:val="false"/>
-          <w:i w:val="false"/>
-          <w:i w:val="false"/>
-          <w:strike w:val="false"/>
-          <w:dstrike w:val="false"/>
-          <w:outline w:val="false"/>
-          <w:shadow w:val="false"/>
-          <w:color w:val="000000"/>
-          <w:sz w:val="24"/>
-          <w:u w:val="none"/>
-          <w:em w:val="none"/>
-        </w:rPr>
-      </w:pPr>
-      <w:r>
-        <w:rPr/>
-      </w:r>
-    </w:p>
-    <w:p>
-      <w:pPr>
-        <w:pStyle w:val="Normal"/>
-        <w:rPr/>
-      </w:pPr>
-      <w:r>
-        <w:rPr>
-          <w:b w:val="false"/>
-          <w:i w:val="false"/>
-          <w:strike w:val="false"/>
-          <w:dstrike w:val="false"/>
-          <w:outline w:val="false"/>
-          <w:shadow w:val="false"/>
-          <w:color w:val="000000"/>
-          <w:sz w:val="24"/>
-          <w:u w:val="none"/>
-          <w:em w:val="none"/>
-        </w:rPr>
-        <w:t>emp.alias("e").join(emp.alias("m"), [col("e.MGR") == col("m.EMPNO"), col("e.SAL") &gt; col("m.SAL")], "inner").show()</w:t>
-      </w:r>
-    </w:p>
-    <w:p>
-      <w:pPr>
-        <w:pStyle w:val="Normal"/>
-        <w:rPr>
-          <w:rFonts w:ascii="Liberation Serif" w:hAnsi="Liberation Serif"/>
-          <w:b w:val="false"/>
-          <w:b w:val="false"/>
-          <w:i w:val="false"/>
-          <w:i w:val="false"/>
-          <w:strike w:val="false"/>
-          <w:dstrike w:val="false"/>
-          <w:outline w:val="false"/>
-          <w:shadow w:val="false"/>
-          <w:color w:val="000000"/>
-          <w:sz w:val="24"/>
-          <w:u w:val="none"/>
-          <w:em w:val="none"/>
-        </w:rPr>
-      </w:pPr>
-      <w:r>
-        <w:rPr>
-          <w:b w:val="false"/>
-          <w:i w:val="false"/>
-          <w:strike w:val="false"/>
-          <w:dstrike w:val="false"/>
-          <w:outline w:val="false"/>
-          <w:shadow w:val="false"/>
-          <w:color w:val="000000"/>
-          <w:sz w:val="24"/>
-          <w:u w:val="none"/>
-          <w:em w:val="none"/>
-        </w:rPr>
-      </w:r>
-    </w:p>
-    <w:p>
-      <w:pPr>
-        <w:pStyle w:val="Normal"/>
-        <w:rPr>
-          <w:rFonts w:ascii="Liberation Serif" w:hAnsi="Liberation Serif"/>
-        </w:rPr>
-      </w:pPr>
-      <w:r>
-        <w:rPr>
-          <w:b w:val="false"/>
-          <w:i w:val="false"/>
-          <w:strike w:val="false"/>
-          <w:dstrike w:val="false"/>
-          <w:outline w:val="false"/>
-          <w:shadow w:val="false"/>
-          <w:color w:val="000000"/>
-          <w:sz w:val="24"/>
-          <w:u w:val="none"/>
-          <w:em w:val="none"/>
-        </w:rPr>
-        <w:t xml:space="preserve">10. </w:t>
-      </w:r>
+        <w:t>Repartition</w:t>
+      </w:r>
+      <w:r>
+        <w:rPr>
+          <w:b w:val="false"/>
+          <w:i w:val="false"/>
+          <w:strike w:val="false"/>
+          <w:dstrike w:val="false"/>
+          <w:outline w:val="false"/>
+          <w:shadow w:val="false"/>
+          <w:color w:val="000000"/>
+          <w:sz w:val="24"/>
+          <w:u w:val="none"/>
+          <w:em w:val="none"/>
+        </w:rPr>
+        <w:t>(): Repartition will help us to increase the number of partition with full shuffle.</w:t>
+      </w:r>
+    </w:p>
+    <w:p>
+      <w:pPr>
+        <w:pStyle w:val="Normal"/>
+        <w:rPr>
+          <w:rFonts w:ascii="Liberation Serif" w:hAnsi="Liberation Serif"/>
+          <w:b w:val="false"/>
+          <w:b w:val="false"/>
+          <w:i w:val="false"/>
+          <w:i w:val="false"/>
+          <w:strike w:val="false"/>
+          <w:dstrike w:val="false"/>
+          <w:outline w:val="false"/>
+          <w:shadow w:val="false"/>
+          <w:color w:val="000000"/>
+          <w:sz w:val="24"/>
+          <w:u w:val="none"/>
+          <w:em w:val="none"/>
+        </w:rPr>
+      </w:pPr>
+      <w:r>
+        <w:rPr>
+          <w:b w:val="false"/>
+          <w:i w:val="false"/>
+          <w:strike w:val="false"/>
+          <w:dstrike w:val="false"/>
+          <w:outline w:val="false"/>
+          <w:shadow w:val="false"/>
+          <w:color w:val="000000"/>
+          <w:sz w:val="24"/>
+          <w:u w:val="none"/>
+          <w:em w:val="none"/>
+        </w:rPr>
+      </w:r>
+    </w:p>
+    <w:p>
+      <w:pPr>
+        <w:pStyle w:val="Normal"/>
+        <w:rPr/>
+      </w:pPr>
       <w:r>
         <w:rPr>
           <w:b/>
@@ -6281,49 +6353,62 @@
           <w:u w:val="none"/>
           <w:em w:val="none"/>
         </w:rPr>
-        <w:t>Dataframe reparation(), paritionby(), coalesce() functions</w:t>
-      </w:r>
-    </w:p>
-    <w:p>
-      <w:pPr>
-        <w:pStyle w:val="Normal"/>
-        <w:rPr>
-          <w:rFonts w:ascii="Liberation Serif" w:hAnsi="Liberation Serif"/>
-          <w:b w:val="false"/>
-          <w:b w:val="false"/>
-          <w:i w:val="false"/>
-          <w:i w:val="false"/>
-          <w:strike w:val="false"/>
-          <w:dstrike w:val="false"/>
-          <w:outline w:val="false"/>
-          <w:shadow w:val="false"/>
-          <w:color w:val="000000"/>
-          <w:sz w:val="24"/>
-          <w:u w:val="none"/>
-          <w:em w:val="none"/>
-        </w:rPr>
-      </w:pPr>
-      <w:r>
-        <w:rPr>
-          <w:b w:val="false"/>
-          <w:i w:val="false"/>
-          <w:strike w:val="false"/>
-          <w:dstrike w:val="false"/>
-          <w:outline w:val="false"/>
-          <w:shadow w:val="false"/>
-          <w:color w:val="000000"/>
-          <w:sz w:val="24"/>
-          <w:u w:val="none"/>
-          <w:em w:val="none"/>
-        </w:rPr>
-      </w:r>
-    </w:p>
-    <w:p>
-      <w:pPr>
-        <w:pStyle w:val="Normal"/>
-        <w:rPr>
-          <w:rFonts w:ascii="Liberation Serif" w:hAnsi="Liberation Serif"/>
-        </w:rPr>
+        <w:t>Coalesce</w:t>
+      </w:r>
+      <w:r>
+        <w:rPr>
+          <w:b w:val="false"/>
+          <w:i w:val="false"/>
+          <w:strike w:val="false"/>
+          <w:dstrike w:val="false"/>
+          <w:outline w:val="false"/>
+          <w:shadow w:val="false"/>
+          <w:color w:val="000000"/>
+          <w:sz w:val="24"/>
+          <w:u w:val="none"/>
+          <w:em w:val="none"/>
+        </w:rPr>
+        <w:t>(): coalesce with help us to decrease the number of partition with partial shuffle. It is always good to go with coalesce for reduce the no.of partitions</w:t>
+      </w:r>
+    </w:p>
+    <w:p>
+      <w:pPr>
+        <w:pStyle w:val="Normal"/>
+        <w:rPr>
+          <w:rFonts w:ascii="Liberation Serif" w:hAnsi="Liberation Serif"/>
+          <w:b w:val="false"/>
+          <w:b w:val="false"/>
+          <w:i w:val="false"/>
+          <w:i w:val="false"/>
+          <w:strike w:val="false"/>
+          <w:dstrike w:val="false"/>
+          <w:outline w:val="false"/>
+          <w:shadow w:val="false"/>
+          <w:color w:val="000000"/>
+          <w:sz w:val="24"/>
+          <w:u w:val="none"/>
+          <w:em w:val="none"/>
+        </w:rPr>
+      </w:pPr>
+      <w:r>
+        <w:rPr>
+          <w:b w:val="false"/>
+          <w:i w:val="false"/>
+          <w:strike w:val="false"/>
+          <w:dstrike w:val="false"/>
+          <w:outline w:val="false"/>
+          <w:shadow w:val="false"/>
+          <w:color w:val="000000"/>
+          <w:sz w:val="24"/>
+          <w:u w:val="none"/>
+          <w:em w:val="none"/>
+        </w:rPr>
+      </w:r>
+    </w:p>
+    <w:p>
+      <w:pPr>
+        <w:pStyle w:val="Normal"/>
+        <w:rPr/>
       </w:pPr>
       <w:r>
         <w:rPr>
@@ -6339,163 +6424,218 @@
           <w:u w:val="none"/>
           <w:em w:val="none"/>
         </w:rPr>
-        <w:t>Repartition</w:t>
-      </w:r>
-      <w:r>
-        <w:rPr>
-          <w:b w:val="false"/>
-          <w:i w:val="false"/>
-          <w:strike w:val="false"/>
-          <w:dstrike w:val="false"/>
-          <w:outline w:val="false"/>
-          <w:shadow w:val="false"/>
-          <w:color w:val="000000"/>
-          <w:sz w:val="24"/>
-          <w:u w:val="none"/>
-          <w:em w:val="none"/>
-        </w:rPr>
-        <w:t>(): Repartition will help us to increase the number of partition with full shuffle.</w:t>
-      </w:r>
-    </w:p>
-    <w:p>
-      <w:pPr>
-        <w:pStyle w:val="Normal"/>
-        <w:rPr>
-          <w:rFonts w:ascii="Liberation Serif" w:hAnsi="Liberation Serif"/>
-          <w:b w:val="false"/>
-          <w:b w:val="false"/>
-          <w:i w:val="false"/>
-          <w:i w:val="false"/>
-          <w:strike w:val="false"/>
-          <w:dstrike w:val="false"/>
-          <w:outline w:val="false"/>
-          <w:shadow w:val="false"/>
-          <w:color w:val="000000"/>
-          <w:sz w:val="24"/>
-          <w:u w:val="none"/>
-          <w:em w:val="none"/>
-        </w:rPr>
-      </w:pPr>
-      <w:r>
-        <w:rPr>
-          <w:b w:val="false"/>
-          <w:i w:val="false"/>
-          <w:strike w:val="false"/>
-          <w:dstrike w:val="false"/>
-          <w:outline w:val="false"/>
-          <w:shadow w:val="false"/>
-          <w:color w:val="000000"/>
-          <w:sz w:val="24"/>
-          <w:u w:val="none"/>
-          <w:em w:val="none"/>
-        </w:rPr>
-      </w:r>
-    </w:p>
-    <w:p>
-      <w:pPr>
-        <w:pStyle w:val="Normal"/>
-        <w:rPr/>
-      </w:pPr>
-      <w:r>
-        <w:rPr>
+        <w:t>partitionBy</w:t>
+      </w:r>
+      <w:r>
+        <w:rPr>
+          <w:b w:val="false"/>
+          <w:i w:val="false"/>
+          <w:strike w:val="false"/>
+          <w:dstrike w:val="false"/>
+          <w:outline w:val="false"/>
+          <w:shadow w:val="false"/>
+          <w:color w:val="000000"/>
+          <w:sz w:val="24"/>
+          <w:u w:val="none"/>
+          <w:em w:val="none"/>
+        </w:rPr>
+        <w:t>(): it will take all the number 4 to starting indexes</w:t>
+      </w:r>
+    </w:p>
+    <w:p>
+      <w:pPr>
+        <w:pStyle w:val="Normal"/>
+        <w:rPr>
+          <w:rFonts w:ascii="Liberation Serif" w:hAnsi="Liberation Serif"/>
+          <w:b w:val="false"/>
+          <w:b w:val="false"/>
+          <w:i w:val="false"/>
+          <w:i w:val="false"/>
+          <w:strike w:val="false"/>
+          <w:dstrike w:val="false"/>
+          <w:outline w:val="false"/>
+          <w:shadow w:val="false"/>
+          <w:color w:val="000000"/>
+          <w:sz w:val="24"/>
+          <w:u w:val="none"/>
+          <w:em w:val="none"/>
+        </w:rPr>
+      </w:pPr>
+      <w:r>
+        <w:rPr>
+          <w:b w:val="false"/>
+          <w:i w:val="false"/>
+          <w:strike w:val="false"/>
+          <w:dstrike w:val="false"/>
+          <w:outline w:val="false"/>
+          <w:shadow w:val="false"/>
+          <w:color w:val="000000"/>
+          <w:sz w:val="24"/>
+          <w:u w:val="none"/>
+          <w:em w:val="none"/>
+        </w:rPr>
+      </w:r>
+    </w:p>
+    <w:p>
+      <w:pPr>
+        <w:pStyle w:val="Normal"/>
+        <w:rPr>
+          <w:rFonts w:ascii="Liberation Serif" w:hAnsi="Liberation Serif"/>
+          <w:b w:val="false"/>
+          <w:b w:val="false"/>
+          <w:i w:val="false"/>
+          <w:i w:val="false"/>
+          <w:strike w:val="false"/>
+          <w:dstrike w:val="false"/>
+          <w:outline w:val="false"/>
+          <w:shadow w:val="false"/>
+          <w:color w:val="000000"/>
+          <w:sz w:val="24"/>
+          <w:u w:val="none"/>
+          <w:em w:val="none"/>
+        </w:rPr>
+      </w:pPr>
+      <w:r>
+        <w:rPr>
+          <w:b w:val="false"/>
+          <w:i w:val="false"/>
+          <w:strike w:val="false"/>
+          <w:dstrike w:val="false"/>
+          <w:outline w:val="false"/>
+          <w:shadow w:val="false"/>
+          <w:color w:val="000000"/>
+          <w:sz w:val="24"/>
+          <w:u w:val="none"/>
+          <w:em w:val="none"/>
+        </w:rPr>
+        <w:t>pairs = sc.parallelize([1, 2, 3, 4, 2, 4, 1]).map(lambda x: (x, x))</w:t>
+      </w:r>
+    </w:p>
+    <w:p>
+      <w:pPr>
+        <w:pStyle w:val="Normal"/>
+        <w:rPr>
+          <w:rFonts w:ascii="Liberation Serif" w:hAnsi="Liberation Serif"/>
+          <w:b w:val="false"/>
+          <w:b w:val="false"/>
+          <w:i w:val="false"/>
+          <w:i w:val="false"/>
+          <w:strike w:val="false"/>
+          <w:dstrike w:val="false"/>
+          <w:outline w:val="false"/>
+          <w:shadow w:val="false"/>
+          <w:color w:val="000000"/>
+          <w:sz w:val="24"/>
+          <w:u w:val="none"/>
+          <w:em w:val="none"/>
+        </w:rPr>
+      </w:pPr>
+      <w:r>
+        <w:rPr>
+          <w:b w:val="false"/>
+          <w:i w:val="false"/>
+          <w:strike w:val="false"/>
+          <w:dstrike w:val="false"/>
+          <w:outline w:val="false"/>
+          <w:shadow w:val="false"/>
+          <w:color w:val="000000"/>
+          <w:sz w:val="24"/>
+          <w:u w:val="none"/>
+          <w:em w:val="none"/>
+        </w:rPr>
+        <w:t>sets = pairs.partitionBy(4).collect()</w:t>
+      </w:r>
+    </w:p>
+    <w:p>
+      <w:pPr>
+        <w:pStyle w:val="Normal"/>
+        <w:rPr>
+          <w:rFonts w:ascii="Liberation Serif" w:hAnsi="Liberation Serif"/>
+          <w:b w:val="false"/>
+          <w:b w:val="false"/>
+          <w:i w:val="false"/>
+          <w:i w:val="false"/>
+          <w:strike w:val="false"/>
+          <w:dstrike w:val="false"/>
+          <w:outline w:val="false"/>
+          <w:shadow w:val="false"/>
+          <w:color w:val="000000"/>
+          <w:sz w:val="24"/>
+          <w:u w:val="none"/>
+          <w:em w:val="none"/>
+        </w:rPr>
+      </w:pPr>
+      <w:bookmarkStart w:id="0" w:name="__DdeLink__256_4213260069"/>
+      <w:r>
+        <w:rPr>
+          <w:b w:val="false"/>
+          <w:i w:val="false"/>
+          <w:strike w:val="false"/>
+          <w:dstrike w:val="false"/>
+          <w:outline w:val="false"/>
+          <w:shadow w:val="false"/>
+          <w:color w:val="000000"/>
+          <w:sz w:val="24"/>
+          <w:u w:val="none"/>
+          <w:em w:val="none"/>
+        </w:rPr>
+        <w:t>set(sets[0])</w:t>
+      </w:r>
+      <w:bookmarkEnd w:id="0"/>
+    </w:p>
+    <w:p>
+      <w:pPr>
+        <w:pStyle w:val="Normal"/>
+        <w:rPr>
+          <w:rFonts w:ascii="Liberation Serif" w:hAnsi="Liberation Serif"/>
+          <w:b w:val="false"/>
+          <w:b w:val="false"/>
+          <w:i w:val="false"/>
+          <w:i w:val="false"/>
+          <w:strike w:val="false"/>
+          <w:dstrike w:val="false"/>
+          <w:outline w:val="false"/>
+          <w:shadow w:val="false"/>
+          <w:color w:val="000000"/>
+          <w:sz w:val="24"/>
+          <w:u w:val="none"/>
+          <w:em w:val="none"/>
+        </w:rPr>
+      </w:pPr>
+      <w:r>
+        <w:rPr>
+          <w:b w:val="false"/>
+          <w:i w:val="false"/>
+          <w:strike w:val="false"/>
+          <w:dstrike w:val="false"/>
+          <w:outline w:val="false"/>
+          <w:shadow w:val="false"/>
+          <w:color w:val="000000"/>
+          <w:sz w:val="24"/>
+          <w:u w:val="none"/>
+          <w:em w:val="none"/>
+        </w:rPr>
+      </w:r>
+    </w:p>
+    <w:p>
+      <w:pPr>
+        <w:pStyle w:val="Normal"/>
+        <w:rPr>
+          <w:rFonts w:ascii="Liberation Serif" w:hAnsi="Liberation Serif"/>
+          <w:b/>
           <w:b/>
           <w:bCs/>
           <w:i w:val="false"/>
-          <w:strike w:val="false"/>
-          <w:dstrike w:val="false"/>
-          <w:outline w:val="false"/>
-          <w:shadow w:val="false"/>
-          <w:color w:val="000000"/>
-          <w:sz w:val="24"/>
-          <w:u w:val="none"/>
-          <w:em w:val="none"/>
-        </w:rPr>
-        <w:t>Coalesce</w:t>
-      </w:r>
-      <w:r>
-        <w:rPr>
-          <w:b w:val="false"/>
-          <w:i w:val="false"/>
-          <w:strike w:val="false"/>
-          <w:dstrike w:val="false"/>
-          <w:outline w:val="false"/>
-          <w:shadow w:val="false"/>
-          <w:color w:val="000000"/>
-          <w:sz w:val="24"/>
-          <w:u w:val="none"/>
-          <w:em w:val="none"/>
-        </w:rPr>
-        <w:t>(): coalesce with help us to decrease the number of partition with partial shuffle. It is always go</w:t>
-      </w:r>
-      <w:r>
-        <w:rPr>
-          <w:b w:val="false"/>
-          <w:i w:val="false"/>
-          <w:strike w:val="false"/>
-          <w:dstrike w:val="false"/>
-          <w:outline w:val="false"/>
-          <w:shadow w:val="false"/>
-          <w:color w:val="000000"/>
-          <w:sz w:val="24"/>
-          <w:u w:val="none"/>
-          <w:em w:val="none"/>
-        </w:rPr>
-        <w:t>od to go</w:t>
-      </w:r>
-      <w:r>
-        <w:rPr>
-          <w:b w:val="false"/>
-          <w:i w:val="false"/>
-          <w:strike w:val="false"/>
-          <w:dstrike w:val="false"/>
-          <w:outline w:val="false"/>
-          <w:shadow w:val="false"/>
-          <w:color w:val="000000"/>
-          <w:sz w:val="24"/>
-          <w:u w:val="none"/>
-          <w:em w:val="none"/>
-        </w:rPr>
-        <w:t xml:space="preserve"> with coalesce for reduce the no.of partitions</w:t>
-      </w:r>
-    </w:p>
-    <w:p>
-      <w:pPr>
-        <w:pStyle w:val="Normal"/>
-        <w:rPr>
-          <w:rFonts w:ascii="Liberation Serif" w:hAnsi="Liberation Serif"/>
-          <w:b w:val="false"/>
-          <w:b w:val="false"/>
-          <w:i w:val="false"/>
-          <w:i w:val="false"/>
-          <w:strike w:val="false"/>
-          <w:dstrike w:val="false"/>
-          <w:outline w:val="false"/>
-          <w:shadow w:val="false"/>
-          <w:color w:val="000000"/>
-          <w:sz w:val="24"/>
-          <w:u w:val="none"/>
-          <w:em w:val="none"/>
-        </w:rPr>
-      </w:pPr>
-      <w:r>
-        <w:rPr>
-          <w:b w:val="false"/>
-          <w:i w:val="false"/>
-          <w:strike w:val="false"/>
-          <w:dstrike w:val="false"/>
-          <w:outline w:val="false"/>
-          <w:shadow w:val="false"/>
-          <w:color w:val="000000"/>
-          <w:sz w:val="24"/>
-          <w:u w:val="none"/>
-          <w:em w:val="none"/>
-        </w:rPr>
-      </w:r>
-    </w:p>
-    <w:p>
-      <w:pPr>
-        <w:pStyle w:val="Normal"/>
-        <w:rPr/>
+          <w:i w:val="false"/>
+          <w:strike w:val="false"/>
+          <w:dstrike w:val="false"/>
+          <w:outline w:val="false"/>
+          <w:shadow w:val="false"/>
+          <w:color w:val="000000"/>
+          <w:sz w:val="24"/>
+          <w:u w:val="none"/>
+          <w:em w:val="none"/>
+        </w:rPr>
       </w:pPr>
       <w:r>
         <w:rPr>
@@ -6511,297 +6651,7 @@
           <w:u w:val="none"/>
           <w:em w:val="none"/>
         </w:rPr>
-        <w:t>partitionBy</w:t>
-      </w:r>
-      <w:r>
-        <w:rPr>
-          <w:b w:val="false"/>
-          <w:i w:val="false"/>
-          <w:strike w:val="false"/>
-          <w:dstrike w:val="false"/>
-          <w:outline w:val="false"/>
-          <w:shadow w:val="false"/>
-          <w:color w:val="000000"/>
-          <w:sz w:val="24"/>
-          <w:u w:val="none"/>
-          <w:em w:val="none"/>
-        </w:rPr>
-        <w:t>():</w:t>
-      </w:r>
-      <w:r>
-        <w:rPr>
-          <w:b w:val="false"/>
-          <w:i w:val="false"/>
-          <w:strike w:val="false"/>
-          <w:dstrike w:val="false"/>
-          <w:outline w:val="false"/>
-          <w:shadow w:val="false"/>
-          <w:color w:val="000000"/>
-          <w:sz w:val="24"/>
-          <w:u w:val="none"/>
-          <w:em w:val="none"/>
-        </w:rPr>
-        <w:t xml:space="preserve"> </w:t>
-      </w:r>
-      <w:r>
-        <w:rPr>
-          <w:b w:val="false"/>
-          <w:i w:val="false"/>
-          <w:strike w:val="false"/>
-          <w:dstrike w:val="false"/>
-          <w:outline w:val="false"/>
-          <w:shadow w:val="false"/>
-          <w:color w:val="000000"/>
-          <w:sz w:val="24"/>
-          <w:u w:val="none"/>
-          <w:em w:val="none"/>
-        </w:rPr>
-        <w:t>it will take all the number 4 to starting indexes</w:t>
-      </w:r>
-    </w:p>
-    <w:p>
-      <w:pPr>
-        <w:pStyle w:val="Normal"/>
-        <w:rPr>
-          <w:rFonts w:ascii="Liberation Serif" w:hAnsi="Liberation Serif"/>
-          <w:b w:val="false"/>
-          <w:b w:val="false"/>
-          <w:i w:val="false"/>
-          <w:i w:val="false"/>
-          <w:strike w:val="false"/>
-          <w:dstrike w:val="false"/>
-          <w:outline w:val="false"/>
-          <w:shadow w:val="false"/>
-          <w:color w:val="000000"/>
-          <w:sz w:val="24"/>
-          <w:u w:val="none"/>
-          <w:em w:val="none"/>
-        </w:rPr>
-      </w:pPr>
-      <w:r>
-        <w:rPr>
-          <w:b w:val="false"/>
-          <w:i w:val="false"/>
-          <w:strike w:val="false"/>
-          <w:dstrike w:val="false"/>
-          <w:outline w:val="false"/>
-          <w:shadow w:val="false"/>
-          <w:color w:val="000000"/>
-          <w:sz w:val="24"/>
-          <w:u w:val="none"/>
-          <w:em w:val="none"/>
-        </w:rPr>
-      </w:r>
-    </w:p>
-    <w:p>
-      <w:pPr>
-        <w:pStyle w:val="Normal"/>
-        <w:rPr>
-          <w:rFonts w:ascii="Liberation Serif" w:hAnsi="Liberation Serif"/>
-          <w:b w:val="false"/>
-          <w:b w:val="false"/>
-          <w:i w:val="false"/>
-          <w:i w:val="false"/>
-          <w:strike w:val="false"/>
-          <w:dstrike w:val="false"/>
-          <w:outline w:val="false"/>
-          <w:shadow w:val="false"/>
-          <w:color w:val="000000"/>
-          <w:sz w:val="24"/>
-          <w:u w:val="none"/>
-          <w:em w:val="none"/>
-        </w:rPr>
-      </w:pPr>
-      <w:bookmarkStart w:id="0" w:name="__DdeLink__256_4213260069"/>
-      <w:r>
-        <w:rPr>
-          <w:b w:val="false"/>
-          <w:i w:val="false"/>
-          <w:strike w:val="false"/>
-          <w:dstrike w:val="false"/>
-          <w:outline w:val="false"/>
-          <w:shadow w:val="false"/>
-          <w:color w:val="000000"/>
-          <w:sz w:val="24"/>
-          <w:u w:val="none"/>
-          <w:em w:val="none"/>
-        </w:rPr>
-        <w:t>pairs = sc.parallelize([1, 2, 3, 4, 2, 4, 1]).map(lambda x: (x, x))</w:t>
-      </w:r>
-    </w:p>
-    <w:p>
-      <w:pPr>
-        <w:pStyle w:val="Normal"/>
-        <w:rPr>
-          <w:rFonts w:ascii="Liberation Serif" w:hAnsi="Liberation Serif"/>
-          <w:b w:val="false"/>
-          <w:b w:val="false"/>
-          <w:i w:val="false"/>
-          <w:i w:val="false"/>
-          <w:strike w:val="false"/>
-          <w:dstrike w:val="false"/>
-          <w:outline w:val="false"/>
-          <w:shadow w:val="false"/>
-          <w:color w:val="000000"/>
-          <w:sz w:val="24"/>
-          <w:u w:val="none"/>
-          <w:em w:val="none"/>
-        </w:rPr>
-      </w:pPr>
-      <w:r>
-        <w:rPr>
-          <w:b w:val="false"/>
-          <w:i w:val="false"/>
-          <w:strike w:val="false"/>
-          <w:dstrike w:val="false"/>
-          <w:outline w:val="false"/>
-          <w:shadow w:val="false"/>
-          <w:color w:val="000000"/>
-          <w:sz w:val="24"/>
-          <w:u w:val="none"/>
-          <w:em w:val="none"/>
-        </w:rPr>
-        <w:t>sets = pairs.partitionBy(4).collect()</w:t>
-      </w:r>
-    </w:p>
-    <w:p>
-      <w:pPr>
-        <w:pStyle w:val="Normal"/>
-        <w:rPr>
-          <w:rFonts w:ascii="Liberation Serif" w:hAnsi="Liberation Serif"/>
-          <w:b w:val="false"/>
-          <w:b w:val="false"/>
-          <w:i w:val="false"/>
-          <w:i w:val="false"/>
-          <w:strike w:val="false"/>
-          <w:dstrike w:val="false"/>
-          <w:outline w:val="false"/>
-          <w:shadow w:val="false"/>
-          <w:color w:val="000000"/>
-          <w:sz w:val="24"/>
-          <w:u w:val="none"/>
-          <w:em w:val="none"/>
-        </w:rPr>
-      </w:pPr>
-      <w:bookmarkStart w:id="1" w:name="__DdeLink__256_4213260069"/>
-      <w:r>
-        <w:rPr>
-          <w:b w:val="false"/>
-          <w:i w:val="false"/>
-          <w:strike w:val="false"/>
-          <w:dstrike w:val="false"/>
-          <w:outline w:val="false"/>
-          <w:shadow w:val="false"/>
-          <w:color w:val="000000"/>
-          <w:sz w:val="24"/>
-          <w:u w:val="none"/>
-          <w:em w:val="none"/>
-        </w:rPr>
-        <w:t>set(sets[0])</w:t>
-      </w:r>
-      <w:bookmarkEnd w:id="1"/>
-    </w:p>
-    <w:p>
-      <w:pPr>
-        <w:pStyle w:val="Normal"/>
-        <w:rPr>
-          <w:rFonts w:ascii="Liberation Serif" w:hAnsi="Liberation Serif"/>
-          <w:b w:val="false"/>
-          <w:b w:val="false"/>
-          <w:i w:val="false"/>
-          <w:i w:val="false"/>
-          <w:strike w:val="false"/>
-          <w:dstrike w:val="false"/>
-          <w:outline w:val="false"/>
-          <w:shadow w:val="false"/>
-          <w:color w:val="000000"/>
-          <w:sz w:val="24"/>
-          <w:u w:val="none"/>
-          <w:em w:val="none"/>
-        </w:rPr>
-      </w:pPr>
-      <w:r>
-        <w:rPr>
-          <w:b w:val="false"/>
-          <w:i w:val="false"/>
-          <w:strike w:val="false"/>
-          <w:dstrike w:val="false"/>
-          <w:outline w:val="false"/>
-          <w:shadow w:val="false"/>
-          <w:color w:val="000000"/>
-          <w:sz w:val="24"/>
-          <w:u w:val="none"/>
-          <w:em w:val="none"/>
-        </w:rPr>
-      </w:r>
-    </w:p>
-    <w:p>
-      <w:pPr>
-        <w:pStyle w:val="Normal"/>
-        <w:rPr>
-          <w:rFonts w:ascii="Liberation Serif" w:hAnsi="Liberation Serif"/>
-          <w:b/>
-          <w:b/>
-          <w:bCs/>
-          <w:i w:val="false"/>
-          <w:i w:val="false"/>
-          <w:strike w:val="false"/>
-          <w:dstrike w:val="false"/>
-          <w:outline w:val="false"/>
-          <w:shadow w:val="false"/>
-          <w:color w:val="000000"/>
-          <w:sz w:val="24"/>
-          <w:u w:val="none"/>
-          <w:em w:val="none"/>
-        </w:rPr>
-      </w:pPr>
-      <w:r>
-        <w:rPr>
-          <w:b/>
-          <w:bCs/>
-          <w:i w:val="false"/>
-          <w:strike w:val="false"/>
-          <w:dstrike w:val="false"/>
-          <w:outline w:val="false"/>
-          <w:shadow w:val="false"/>
-          <w:color w:val="000000"/>
-          <w:sz w:val="24"/>
-          <w:u w:val="none"/>
-          <w:em w:val="none"/>
-        </w:rPr>
-        <w:t>11. dist</w:t>
-      </w:r>
-      <w:r>
-        <w:rPr>
-          <w:b/>
-          <w:bCs/>
-          <w:i w:val="false"/>
-          <w:strike w:val="false"/>
-          <w:dstrike w:val="false"/>
-          <w:outline w:val="false"/>
-          <w:shadow w:val="false"/>
-          <w:color w:val="000000"/>
-          <w:sz w:val="24"/>
-          <w:u w:val="none"/>
-          <w:em w:val="none"/>
-        </w:rPr>
-        <w:t>i</w:t>
-      </w:r>
-      <w:r>
-        <w:rPr>
-          <w:b/>
-          <w:bCs/>
-          <w:i w:val="false"/>
-          <w:strike w:val="false"/>
-          <w:dstrike w:val="false"/>
-          <w:outline w:val="false"/>
-          <w:shadow w:val="false"/>
-          <w:color w:val="000000"/>
-          <w:sz w:val="24"/>
-          <w:u w:val="none"/>
-          <w:em w:val="none"/>
-        </w:rPr>
-        <w:t>nct(),union(),intersection() and substract() operations</w:t>
+        <w:t>11. distinct(),union(),intersection() and substract() operations</w:t>
       </w:r>
     </w:p>
     <w:p>
@@ -9786,6 +9636,7 @@
       <w:rPr>
         <w:rFonts w:ascii="Liberation Serif" w:hAnsi="Liberation Serif" w:eastAsia="Noto Sans CJK SC Regular" w:cs="Lohit Devanagari"/>
         <w:kern w:val="2"/>
+        <w:sz w:val="20"/>
         <w:szCs w:val="24"/>
         <w:lang w:val="en-IN" w:eastAsia="zh-CN" w:bidi="hi-IN"/>
       </w:rPr>
@@ -9799,7 +9650,7 @@
     <w:qFormat/>
     <w:pPr>
       <w:widowControl/>
-      <w:overflowPunct w:val="false"/>
+      <w:overflowPunct w:val="true"/>
       <w:bidi w:val="0"/>
       <w:jc w:val="left"/>
     </w:pPr>
@@ -9836,6 +9687,22 @@
   </w:style>
   <w:style w:type="character" w:styleId="ListLabel1">
     <w:name w:val="ListLabel 1"/>
+    <w:qFormat/>
+    <w:rPr>
+      <w:b w:val="false"/>
+      <w:i w:val="false"/>
+      <w:strike w:val="false"/>
+      <w:dstrike w:val="false"/>
+      <w:outline w:val="false"/>
+      <w:shadow w:val="false"/>
+      <w:color w:val="000000"/>
+      <w:sz w:val="24"/>
+      <w:u w:val="none"/>
+      <w:em w:val="none"/>
+    </w:rPr>
+  </w:style>
+  <w:style w:type="character" w:styleId="ListLabel2">
+    <w:name w:val="ListLabel 2"/>
     <w:qFormat/>
     <w:rPr>
       <w:b w:val="false"/>

</xml_diff>